<commit_message>
Updated directions for cloning FD2 for project work
</commit_message>
<xml_diff>
--- a/docs/materials/09-A-ProjectWork.docx
+++ b/docs/materials/09-A-ProjectWork.docx
@@ -1,6 +1,6 @@
 
 <file path=word/document.xml><?xml version="1.0" encoding="utf-8"?>
-<w:document xmlns:wpc="http://schemas.microsoft.com/office/word/2010/wordprocessingCanvas" xmlns:cx="http://schemas.microsoft.com/office/drawing/2014/chartex" xmlns:cx1="http://schemas.microsoft.com/office/drawing/2015/9/8/chartex" xmlns:cx2="http://schemas.microsoft.com/office/drawing/2015/10/21/chartex" xmlns:cx3="http://schemas.microsoft.com/office/drawing/2016/5/9/chartex" xmlns:cx4="http://schemas.microsoft.com/office/drawing/2016/5/10/chartex" xmlns:cx5="http://schemas.microsoft.com/office/drawing/2016/5/11/chartex" xmlns:cx6="http://schemas.microsoft.com/office/drawing/2016/5/12/chartex" xmlns:cx7="http://schemas.microsoft.com/office/drawing/2016/5/13/chartex" xmlns:cx8="http://schemas.microsoft.com/office/drawing/2016/5/14/chartex" xmlns:mc="http://schemas.openxmlformats.org/markup-compatibility/2006" xmlns:aink="http://schemas.microsoft.com/office/drawing/2016/ink" xmlns:am3d="http://schemas.microsoft.com/office/drawing/2017/model3d" xmlns:o="urn:schemas-microsoft-com:office:office" xmlns:oel="http://schemas.microsoft.com/office/2019/extlst" xmlns:r="http://schemas.openxmlformats.org/officeDocument/2006/relationships" xmlns:m="http://schemas.openxmlformats.org/officeDocument/2006/math" xmlns:v="urn:schemas-microsoft-com:vml" xmlns:wp14="http://schemas.microsoft.com/office/word/2010/wordprocessingDrawing" xmlns:wp="http://schemas.openxmlformats.org/drawingml/2006/wordprocessingDrawing" xmlns:w10="urn:schemas-microsoft-com:office:word" xmlns:w="http://schemas.openxmlformats.org/wordprocessingml/2006/main" xmlns:w14="http://schemas.microsoft.com/office/word/2010/wordml" xmlns:w15="http://schemas.microsoft.com/office/word/2012/wordml" xmlns:w16cex="http://schemas.microsoft.com/office/word/2018/wordml/cex" xmlns:w16cid="http://schemas.microsoft.com/office/word/2016/wordml/cid" xmlns:w16="http://schemas.microsoft.com/office/word/2018/wordml" xmlns:w16sdtdh="http://schemas.microsoft.com/office/word/2020/wordml/sdtdatahash" xmlns:w16se="http://schemas.microsoft.com/office/word/2015/wordml/symex" xmlns:wpg="http://schemas.microsoft.com/office/word/2010/wordprocessingGroup" xmlns:wpi="http://schemas.microsoft.com/office/word/2010/wordprocessingInk" xmlns:wne="http://schemas.microsoft.com/office/word/2006/wordml" xmlns:wps="http://schemas.microsoft.com/office/word/2010/wordprocessingShape" mc:Ignorable="w14 w15 w16se w16cid w16 w16cex w16sdtdh wp14">
+<w:document xmlns:wpc="http://schemas.microsoft.com/office/word/2010/wordprocessingCanvas" xmlns:cx="http://schemas.microsoft.com/office/drawing/2014/chartex" xmlns:cx1="http://schemas.microsoft.com/office/drawing/2015/9/8/chartex" xmlns:cx2="http://schemas.microsoft.com/office/drawing/2015/10/21/chartex" xmlns:cx3="http://schemas.microsoft.com/office/drawing/2016/5/9/chartex" xmlns:cx4="http://schemas.microsoft.com/office/drawing/2016/5/10/chartex" xmlns:cx5="http://schemas.microsoft.com/office/drawing/2016/5/11/chartex" xmlns:cx6="http://schemas.microsoft.com/office/drawing/2016/5/12/chartex" xmlns:cx7="http://schemas.microsoft.com/office/drawing/2016/5/13/chartex" xmlns:cx8="http://schemas.microsoft.com/office/drawing/2016/5/14/chartex" xmlns:mc="http://schemas.openxmlformats.org/markup-compatibility/2006" xmlns:aink="http://schemas.microsoft.com/office/drawing/2016/ink" xmlns:am3d="http://schemas.microsoft.com/office/drawing/2017/model3d" xmlns:o="urn:schemas-microsoft-com:office:office" xmlns:oel="http://schemas.microsoft.com/office/2019/extlst" xmlns:r="http://schemas.openxmlformats.org/officeDocument/2006/relationships" xmlns:m="http://schemas.openxmlformats.org/officeDocument/2006/math" xmlns:v="urn:schemas-microsoft-com:vml" xmlns:wp14="http://schemas.microsoft.com/office/word/2010/wordprocessingDrawing" xmlns:wp="http://schemas.openxmlformats.org/drawingml/2006/wordprocessingDrawing" xmlns:w10="urn:schemas-microsoft-com:office:word" xmlns:w="http://schemas.openxmlformats.org/wordprocessingml/2006/main" xmlns:w14="http://schemas.microsoft.com/office/word/2010/wordml" xmlns:w15="http://schemas.microsoft.com/office/word/2012/wordml" xmlns:w16cex="http://schemas.microsoft.com/office/word/2018/wordml/cex" xmlns:w16cid="http://schemas.microsoft.com/office/word/2016/wordml/cid" xmlns:w16="http://schemas.microsoft.com/office/word/2018/wordml" xmlns:w16du="http://schemas.microsoft.com/office/word/2023/wordml/word16du" xmlns:w16sdtdh="http://schemas.microsoft.com/office/word/2020/wordml/sdtdatahash" xmlns:w16se="http://schemas.microsoft.com/office/word/2015/wordml/symex" xmlns:wpg="http://schemas.microsoft.com/office/word/2010/wordprocessingGroup" xmlns:wpi="http://schemas.microsoft.com/office/word/2010/wordprocessingInk" xmlns:wne="http://schemas.microsoft.com/office/word/2006/wordml" xmlns:wps="http://schemas.microsoft.com/office/word/2010/wordprocessingShape" mc:Ignorable="w14 w15 w16se w16cid w16 w16cex w16sdtdh wp14">
   <w:body>
     <w:p>
       <w:pPr>
@@ -20,31 +20,7 @@
           <w:b/>
           <w:bCs/>
         </w:rPr>
-        <w:t>0</w:t>
-      </w:r>
-      <w:r>
-        <w:rPr>
-          <w:rFonts w:asciiTheme="minorHAnsi" w:hAnsiTheme="minorHAnsi" w:cstheme="minorHAnsi"/>
-          <w:b/>
-          <w:bCs/>
-        </w:rPr>
-        <w:t>9</w:t>
-      </w:r>
-      <w:r>
-        <w:rPr>
-          <w:rFonts w:asciiTheme="minorHAnsi" w:hAnsiTheme="minorHAnsi" w:cstheme="minorHAnsi"/>
-          <w:b/>
-          <w:bCs/>
-        </w:rPr>
-        <w:t xml:space="preserve"> – </w:t>
-      </w:r>
-      <w:r>
-        <w:rPr>
-          <w:rFonts w:asciiTheme="minorHAnsi" w:hAnsiTheme="minorHAnsi" w:cstheme="minorHAnsi"/>
-          <w:b/>
-          <w:bCs/>
-        </w:rPr>
-        <w:t>Project Work</w:t>
+        <w:t>09 – Project Work</w:t>
       </w:r>
     </w:p>
     <w:p>
@@ -122,13 +98,7 @@
         <w:rPr>
           <w:rFonts w:asciiTheme="minorHAnsi" w:hAnsiTheme="minorHAnsi" w:cstheme="minorHAnsi"/>
         </w:rPr>
-        <w:t>Spring 202</w:t>
-      </w:r>
-      <w:r>
-        <w:rPr>
-          <w:rFonts w:asciiTheme="minorHAnsi" w:hAnsiTheme="minorHAnsi" w:cstheme="minorHAnsi"/>
-        </w:rPr>
-        <w:t>3</w:t>
+        <w:t>Spring 2023</w:t>
       </w:r>
     </w:p>
     <w:p>
@@ -563,13 +533,7 @@
         <w:rPr>
           <w:rFonts w:asciiTheme="minorHAnsi" w:hAnsiTheme="minorHAnsi" w:cstheme="minorHAnsi"/>
         </w:rPr>
-        <w:t xml:space="preserve">  Class time will be allocated </w:t>
-      </w:r>
-      <w:r>
-        <w:rPr>
-          <w:rFonts w:asciiTheme="minorHAnsi" w:hAnsiTheme="minorHAnsi" w:cstheme="minorHAnsi"/>
-        </w:rPr>
-        <w:t>(weekly or bi-weekly</w:t>
+        <w:t xml:space="preserve">  Class time will be allocated (weekly or bi-weekly</w:t>
       </w:r>
       <w:r>
         <w:rPr>
@@ -581,25 +545,7 @@
         <w:rPr>
           <w:rFonts w:asciiTheme="minorHAnsi" w:hAnsiTheme="minorHAnsi" w:cstheme="minorHAnsi"/>
         </w:rPr>
-        <w:t xml:space="preserve">) </w:t>
-      </w:r>
-      <w:r>
-        <w:rPr>
-          <w:rFonts w:asciiTheme="minorHAnsi" w:hAnsiTheme="minorHAnsi" w:cstheme="minorHAnsi"/>
-        </w:rPr>
-        <w:t>for meetings</w:t>
-      </w:r>
-      <w:r>
-        <w:rPr>
-          <w:rFonts w:asciiTheme="minorHAnsi" w:hAnsiTheme="minorHAnsi" w:cstheme="minorHAnsi"/>
-        </w:rPr>
-        <w:t xml:space="preserve"> between the team and the instructor</w:t>
-      </w:r>
-      <w:r>
-        <w:rPr>
-          <w:rFonts w:asciiTheme="minorHAnsi" w:hAnsiTheme="minorHAnsi" w:cstheme="minorHAnsi"/>
-        </w:rPr>
-        <w:t xml:space="preserve">. </w:t>
+        <w:t xml:space="preserve">) for meetings between the team and the instructor. </w:t>
       </w:r>
     </w:p>
     <w:p>
@@ -747,19 +693,7 @@
         <w:rPr>
           <w:rFonts w:asciiTheme="minorHAnsi" w:hAnsiTheme="minorHAnsi" w:cstheme="minorHAnsi"/>
         </w:rPr>
-        <w:t xml:space="preserve">More details on each of these </w:t>
-      </w:r>
-      <w:r>
-        <w:rPr>
-          <w:rFonts w:asciiTheme="minorHAnsi" w:hAnsiTheme="minorHAnsi" w:cstheme="minorHAnsi"/>
-        </w:rPr>
-        <w:t xml:space="preserve">activities and deliverables </w:t>
-      </w:r>
-      <w:r>
-        <w:rPr>
-          <w:rFonts w:asciiTheme="minorHAnsi" w:hAnsiTheme="minorHAnsi" w:cstheme="minorHAnsi"/>
-        </w:rPr>
-        <w:t xml:space="preserve">is given in the sections below.  </w:t>
+        <w:t xml:space="preserve">More details on each of these activities and deliverables is given in the sections below.  </w:t>
       </w:r>
     </w:p>
     <w:p>
@@ -920,13 +854,7 @@
         <w:rPr>
           <w:rFonts w:asciiTheme="minorHAnsi" w:hAnsiTheme="minorHAnsi" w:cstheme="minorHAnsi"/>
         </w:rPr>
-        <w:t xml:space="preserve"> </w:t>
-      </w:r>
-      <w:r>
-        <w:rPr>
-          <w:rFonts w:asciiTheme="minorHAnsi" w:hAnsiTheme="minorHAnsi" w:cstheme="minorHAnsi"/>
-        </w:rPr>
-        <w:t>introduced in COMP190 when learning about git and GitHub</w:t>
+        <w:t xml:space="preserve"> introduced in COMP190 when learning about git and GitHub</w:t>
       </w:r>
       <w:r>
         <w:rPr>
@@ -976,13 +904,7 @@
         <w:rPr>
           <w:rFonts w:asciiTheme="minorHAnsi" w:hAnsiTheme="minorHAnsi" w:cstheme="minorHAnsi"/>
         </w:rPr>
-        <w:t xml:space="preserve"> document</w:t>
-      </w:r>
-      <w:r>
-        <w:rPr>
-          <w:rFonts w:asciiTheme="minorHAnsi" w:hAnsiTheme="minorHAnsi" w:cstheme="minorHAnsi"/>
-        </w:rPr>
-        <w:t xml:space="preserve">.  </w:t>
+        <w:t xml:space="preserve"> document.  </w:t>
       </w:r>
       <w:r>
         <w:rPr>
@@ -1142,43 +1064,7 @@
             <w:sz w:val="21"/>
             <w:szCs w:val="21"/>
           </w:rPr>
-          <w:t>https://www.atlassian.com/git/tutorials/comparing-w</w:t>
-        </w:r>
-        <w:r>
-          <w:rPr>
-            <w:rStyle w:val="Hyperlink"/>
-            <w:rFonts w:asciiTheme="minorHAnsi" w:hAnsiTheme="minorHAnsi" w:cstheme="minorHAnsi"/>
-            <w:sz w:val="21"/>
-            <w:szCs w:val="21"/>
-          </w:rPr>
-          <w:t>o</w:t>
-        </w:r>
-        <w:r>
-          <w:rPr>
-            <w:rStyle w:val="Hyperlink"/>
-            <w:rFonts w:asciiTheme="minorHAnsi" w:hAnsiTheme="minorHAnsi" w:cstheme="minorHAnsi"/>
-            <w:sz w:val="21"/>
-            <w:szCs w:val="21"/>
-          </w:rPr>
-          <w:t>rkf</w:t>
-        </w:r>
-        <w:r>
-          <w:rPr>
-            <w:rStyle w:val="Hyperlink"/>
-            <w:rFonts w:asciiTheme="minorHAnsi" w:hAnsiTheme="minorHAnsi" w:cstheme="minorHAnsi"/>
-            <w:sz w:val="21"/>
-            <w:szCs w:val="21"/>
-          </w:rPr>
-          <w:t>l</w:t>
-        </w:r>
-        <w:r>
-          <w:rPr>
-            <w:rStyle w:val="Hyperlink"/>
-            <w:rFonts w:asciiTheme="minorHAnsi" w:hAnsiTheme="minorHAnsi" w:cstheme="minorHAnsi"/>
-            <w:sz w:val="21"/>
-            <w:szCs w:val="21"/>
-          </w:rPr>
-          <w:t>ows/forking-workflow</w:t>
+          <w:t>https://www.atlassian.com/git/tutorials/comparing-workflows/forking-workflow</w:t>
         </w:r>
       </w:hyperlink>
     </w:p>
@@ -1217,109 +1103,6 @@
         <w:pStyle w:val="ListParagraph"/>
         <w:numPr>
           <w:ilvl w:val="2"/>
-          <w:numId w:val="3"/>
-        </w:numPr>
-        <w:rPr>
-          <w:rFonts w:asciiTheme="minorHAnsi" w:hAnsiTheme="minorHAnsi" w:cstheme="minorHAnsi"/>
-          <w:sz w:val="21"/>
-          <w:szCs w:val="21"/>
-        </w:rPr>
-      </w:pPr>
-      <w:r>
-        <w:rPr>
-          <w:rFonts w:asciiTheme="minorHAnsi" w:hAnsiTheme="minorHAnsi" w:cstheme="minorHAnsi"/>
-          <w:sz w:val="21"/>
-          <w:szCs w:val="21"/>
-        </w:rPr>
-        <w:fldChar w:fldCharType="begin"/>
-      </w:r>
-      <w:r>
-        <w:rPr>
-          <w:rFonts w:asciiTheme="minorHAnsi" w:hAnsiTheme="minorHAnsi" w:cstheme="minorHAnsi"/>
-          <w:sz w:val="21"/>
-          <w:szCs w:val="21"/>
-        </w:rPr>
-        <w:instrText xml:space="preserve"> HYPERLINK "</w:instrText>
-      </w:r>
-      <w:r>
-        <w:rPr>
-          <w:rFonts w:asciiTheme="minorHAnsi" w:hAnsiTheme="minorHAnsi" w:cstheme="minorHAnsi"/>
-          <w:sz w:val="21"/>
-          <w:szCs w:val="21"/>
-        </w:rPr>
-        <w:instrText>https://github.com/DickinsonCollege/FarmData2/blob/main/CONTRIBUTING.md</w:instrText>
-      </w:r>
-      <w:r>
-        <w:rPr>
-          <w:rFonts w:asciiTheme="minorHAnsi" w:hAnsiTheme="minorHAnsi" w:cstheme="minorHAnsi"/>
-          <w:sz w:val="21"/>
-          <w:szCs w:val="21"/>
-        </w:rPr>
-        <w:instrText xml:space="preserve">" </w:instrText>
-      </w:r>
-      <w:r>
-        <w:rPr>
-          <w:rFonts w:asciiTheme="minorHAnsi" w:hAnsiTheme="minorHAnsi" w:cstheme="minorHAnsi"/>
-          <w:sz w:val="21"/>
-          <w:szCs w:val="21"/>
-        </w:rPr>
-        <w:fldChar w:fldCharType="separate"/>
-      </w:r>
-      <w:r>
-        <w:rPr>
-          <w:rStyle w:val="Hyperlink"/>
-          <w:rFonts w:asciiTheme="minorHAnsi" w:hAnsiTheme="minorHAnsi" w:cstheme="minorHAnsi"/>
-          <w:sz w:val="21"/>
-          <w:szCs w:val="21"/>
-        </w:rPr>
-        <w:t>https://github.com/DickinsonCollege/FarmData2/blob/main/CONTRIBUTING.md</w:t>
-      </w:r>
-      <w:r>
-        <w:rPr>
-          <w:rFonts w:asciiTheme="minorHAnsi" w:hAnsiTheme="minorHAnsi" w:cstheme="minorHAnsi"/>
-          <w:sz w:val="21"/>
-          <w:szCs w:val="21"/>
-        </w:rPr>
-        <w:fldChar w:fldCharType="end"/>
-      </w:r>
-      <w:r>
-        <w:rPr>
-          <w:rFonts w:asciiTheme="minorHAnsi" w:hAnsiTheme="minorHAnsi" w:cstheme="minorHAnsi"/>
-          <w:sz w:val="21"/>
-          <w:szCs w:val="21"/>
-        </w:rPr>
-        <w:t xml:space="preserve"> </w:t>
-      </w:r>
-    </w:p>
-    <w:p>
-      <w:pPr>
-        <w:pStyle w:val="ListParagraph"/>
-        <w:numPr>
-          <w:ilvl w:val="0"/>
-          <w:numId w:val="3"/>
-        </w:numPr>
-        <w:rPr>
-          <w:rFonts w:asciiTheme="minorHAnsi" w:hAnsiTheme="minorHAnsi" w:cstheme="minorHAnsi"/>
-        </w:rPr>
-      </w:pPr>
-      <w:r>
-        <w:rPr>
-          <w:rFonts w:asciiTheme="minorHAnsi" w:hAnsiTheme="minorHAnsi" w:cstheme="minorHAnsi"/>
-        </w:rPr>
-        <w:t>Feature Branch Workflow</w:t>
-      </w:r>
-      <w:r>
-        <w:rPr>
-          <w:rFonts w:asciiTheme="minorHAnsi" w:hAnsiTheme="minorHAnsi" w:cstheme="minorHAnsi"/>
-        </w:rPr>
-        <w:t>:</w:t>
-      </w:r>
-    </w:p>
-    <w:p>
-      <w:pPr>
-        <w:pStyle w:val="ListParagraph"/>
-        <w:numPr>
-          <w:ilvl w:val="1"/>
           <w:numId w:val="3"/>
         </w:numPr>
         <w:rPr>
@@ -1336,8 +1119,56 @@
             <w:sz w:val="21"/>
             <w:szCs w:val="21"/>
           </w:rPr>
-          <w:t>https://www.atlassian.com/git/tutorials/compari</w:t>
+          <w:t>https://github.com/DickinsonCollege/FarmData2/blob/main/CONTRIBUTING.md</w:t>
         </w:r>
+      </w:hyperlink>
+      <w:r>
+        <w:rPr>
+          <w:rFonts w:asciiTheme="minorHAnsi" w:hAnsiTheme="minorHAnsi" w:cstheme="minorHAnsi"/>
+          <w:sz w:val="21"/>
+          <w:szCs w:val="21"/>
+        </w:rPr>
+        <w:t xml:space="preserve"> </w:t>
+      </w:r>
+    </w:p>
+    <w:p>
+      <w:pPr>
+        <w:pStyle w:val="ListParagraph"/>
+        <w:numPr>
+          <w:ilvl w:val="0"/>
+          <w:numId w:val="3"/>
+        </w:numPr>
+        <w:rPr>
+          <w:rFonts w:asciiTheme="minorHAnsi" w:hAnsiTheme="minorHAnsi" w:cstheme="minorHAnsi"/>
+        </w:rPr>
+      </w:pPr>
+      <w:r>
+        <w:rPr>
+          <w:rFonts w:asciiTheme="minorHAnsi" w:hAnsiTheme="minorHAnsi" w:cstheme="minorHAnsi"/>
+        </w:rPr>
+        <w:t>Feature Branch Workflow</w:t>
+      </w:r>
+      <w:r>
+        <w:rPr>
+          <w:rFonts w:asciiTheme="minorHAnsi" w:hAnsiTheme="minorHAnsi" w:cstheme="minorHAnsi"/>
+        </w:rPr>
+        <w:t>:</w:t>
+      </w:r>
+    </w:p>
+    <w:p>
+      <w:pPr>
+        <w:pStyle w:val="ListParagraph"/>
+        <w:numPr>
+          <w:ilvl w:val="1"/>
+          <w:numId w:val="3"/>
+        </w:numPr>
+        <w:rPr>
+          <w:rFonts w:asciiTheme="minorHAnsi" w:hAnsiTheme="minorHAnsi" w:cstheme="minorHAnsi"/>
+          <w:sz w:val="21"/>
+          <w:szCs w:val="21"/>
+        </w:rPr>
+      </w:pPr>
+      <w:hyperlink r:id="rId9" w:history="1">
         <w:r>
           <w:rPr>
             <w:rStyle w:val="Hyperlink"/>
@@ -1345,16 +1176,7 @@
             <w:sz w:val="21"/>
             <w:szCs w:val="21"/>
           </w:rPr>
-          <w:t>n</w:t>
-        </w:r>
-        <w:r>
-          <w:rPr>
-            <w:rStyle w:val="Hyperlink"/>
-            <w:rFonts w:asciiTheme="minorHAnsi" w:hAnsiTheme="minorHAnsi" w:cstheme="minorHAnsi"/>
-            <w:sz w:val="21"/>
-            <w:szCs w:val="21"/>
-          </w:rPr>
-          <w:t>g-workflows/feature-branch-workflow</w:t>
+          <w:t>https://www.atlassian.com/git/tutorials/comparing-workflows/feature-branch-workflow</w:t>
         </w:r>
       </w:hyperlink>
       <w:r>
@@ -1529,7 +1351,7 @@
           <w:rFonts w:asciiTheme="minorHAnsi" w:hAnsiTheme="minorHAnsi" w:cstheme="minorHAnsi"/>
         </w:rPr>
       </w:pPr>
-      <w:hyperlink r:id="rId9" w:history="1">
+      <w:hyperlink r:id="rId10" w:history="1">
         <w:r>
           <w:rPr>
             <w:rStyle w:val="Hyperlink"/>
@@ -1568,7 +1390,7 @@
           <w:rFonts w:asciiTheme="minorHAnsi" w:hAnsiTheme="minorHAnsi" w:cstheme="minorHAnsi"/>
         </w:rPr>
       </w:pPr>
-      <w:hyperlink r:id="rId10" w:history="1">
+      <w:hyperlink r:id="rId11" w:history="1">
         <w:r>
           <w:rPr>
             <w:rStyle w:val="Hyperlink"/>
@@ -1649,7 +1471,7 @@
           <w:rFonts w:asciiTheme="minorHAnsi" w:hAnsiTheme="minorHAnsi" w:cstheme="minorHAnsi"/>
         </w:rPr>
       </w:pPr>
-      <w:hyperlink r:id="rId11" w:history="1">
+      <w:hyperlink r:id="rId12" w:anchor="forking-a-repository" w:history="1">
         <w:r>
           <w:rPr>
             <w:rStyle w:val="Hyperlink"/>
@@ -1680,19 +1502,19 @@
         <w:rPr>
           <w:rFonts w:asciiTheme="minorHAnsi" w:hAnsiTheme="minorHAnsi" w:cstheme="minorHAnsi"/>
         </w:rPr>
-        <w:t xml:space="preserve">Have all team members clone the </w:t>
-      </w:r>
-      <w:r>
-        <w:rPr>
-          <w:rFonts w:asciiTheme="minorHAnsi" w:hAnsiTheme="minorHAnsi" w:cstheme="minorHAnsi"/>
-        </w:rPr>
-        <w:t>FD2School-FarmData2</w:t>
-      </w:r>
-      <w:r>
-        <w:rPr>
-          <w:rFonts w:asciiTheme="minorHAnsi" w:hAnsiTheme="minorHAnsi" w:cstheme="minorHAnsi"/>
-        </w:rPr>
-        <w:t xml:space="preserve"> repository into their FarmData2 development environment.  </w:t>
+        <w:t xml:space="preserve">Have all team members clone the FD2School-FarmData2 repository </w:t>
+      </w:r>
+      <w:r>
+        <w:rPr>
+          <w:rFonts w:asciiTheme="minorHAnsi" w:hAnsiTheme="minorHAnsi" w:cstheme="minorHAnsi"/>
+        </w:rPr>
+        <w:t>onto their host machine (MacOS or WSL in Windows)</w:t>
+      </w:r>
+      <w:r>
+        <w:rPr>
+          <w:rFonts w:asciiTheme="minorHAnsi" w:hAnsiTheme="minorHAnsi" w:cstheme="minorHAnsi"/>
+        </w:rPr>
+        <w:t xml:space="preserve">.  </w:t>
       </w:r>
     </w:p>
     <w:p>
@@ -1728,7 +1550,25 @@
         <w:rPr>
           <w:rFonts w:asciiTheme="minorHAnsi" w:hAnsiTheme="minorHAnsi" w:cstheme="minorHAnsi"/>
         </w:rPr>
-        <w:t>In a terminal in the FarmData2 Development Environment</w:t>
+        <w:t xml:space="preserve">In a terminal in </w:t>
+      </w:r>
+      <w:r>
+        <w:rPr>
+          <w:rFonts w:asciiTheme="minorHAnsi" w:hAnsiTheme="minorHAnsi" w:cstheme="minorHAnsi"/>
+        </w:rPr>
+        <w:t>the host</w:t>
+      </w:r>
+      <w:r>
+        <w:rPr>
+          <w:rFonts w:asciiTheme="minorHAnsi" w:hAnsiTheme="minorHAnsi" w:cstheme="minorHAnsi"/>
+        </w:rPr>
+        <w:t xml:space="preserve"> </w:t>
+      </w:r>
+      <w:r>
+        <w:rPr>
+          <w:rFonts w:asciiTheme="minorHAnsi" w:hAnsiTheme="minorHAnsi" w:cstheme="minorHAnsi"/>
+        </w:rPr>
+        <w:t>OS (MacOS or WSL in Windows)</w:t>
       </w:r>
       <w:r>
         <w:rPr>
@@ -1838,6 +1678,56 @@
     </w:p>
     <w:p>
       <w:pPr>
+        <w:pStyle w:val="ListParagraph"/>
+        <w:numPr>
+          <w:ilvl w:val="1"/>
+          <w:numId w:val="4"/>
+        </w:numPr>
+        <w:rPr>
+          <w:rFonts w:asciiTheme="minorHAnsi" w:hAnsiTheme="minorHAnsi" w:cstheme="minorHAnsi"/>
+        </w:rPr>
+      </w:pPr>
+      <w:r>
+        <w:rPr>
+          <w:rFonts w:asciiTheme="minorHAnsi" w:hAnsiTheme="minorHAnsi" w:cstheme="minorHAnsi"/>
+        </w:rPr>
+        <w:lastRenderedPageBreak/>
+        <w:t xml:space="preserve">Now when starting FarmData2, be sure to be in the directory for your new </w:t>
+      </w:r>
+      <w:r>
+        <w:rPr>
+          <w:rFonts w:ascii="Courier" w:hAnsi="Courier" w:cstheme="minorHAnsi"/>
+        </w:rPr>
+        <w:t>COMP2900-FarmData2</w:t>
+      </w:r>
+      <w:r>
+        <w:rPr>
+          <w:rFonts w:asciiTheme="minorHAnsi" w:hAnsiTheme="minorHAnsi" w:cstheme="minorHAnsi"/>
+        </w:rPr>
+        <w:t xml:space="preserve"> repo when you use the </w:t>
+      </w:r>
+      <w:r>
+        <w:rPr>
+          <w:rFonts w:ascii="Courier" w:hAnsi="Courier" w:cstheme="minorHAnsi"/>
+        </w:rPr>
+        <w:t>./fd2-up.bash</w:t>
+      </w:r>
+      <w:r>
+        <w:rPr>
+          <w:rFonts w:asciiTheme="minorHAnsi" w:hAnsiTheme="minorHAnsi" w:cstheme="minorHAnsi"/>
+        </w:rPr>
+        <w:t xml:space="preserve"> command.</w:t>
+      </w:r>
+    </w:p>
+    <w:p>
+      <w:pPr>
+        <w:rPr>
+          <w:rFonts w:asciiTheme="minorHAnsi" w:hAnsiTheme="minorHAnsi" w:cstheme="minorHAnsi"/>
+        </w:rPr>
+      </w:pPr>
+    </w:p>
+    <w:p>
+      <w:pPr>
         <w:rPr>
           <w:rFonts w:asciiTheme="minorHAnsi" w:hAnsiTheme="minorHAnsi" w:cstheme="minorHAnsi"/>
           <w:i/>
@@ -1852,7 +1742,6 @@
           <w:iCs/>
           <w:u w:val="single"/>
         </w:rPr>
-        <w:lastRenderedPageBreak/>
         <w:t>2.</w:t>
       </w:r>
       <w:r>
@@ -2440,13 +2329,7 @@
         <w:rPr>
           <w:rFonts w:asciiTheme="minorHAnsi" w:hAnsiTheme="minorHAnsi" w:cstheme="minorHAnsi"/>
         </w:rPr>
-        <w:t xml:space="preserve">Be sure that </w:t>
-      </w:r>
-      <w:r>
-        <w:rPr>
-          <w:rFonts w:asciiTheme="minorHAnsi" w:hAnsiTheme="minorHAnsi" w:cstheme="minorHAnsi"/>
-        </w:rPr>
-        <w:t xml:space="preserve">commits include a </w:t>
+        <w:t xml:space="preserve">Be sure that commits include a </w:t>
       </w:r>
       <w:r>
         <w:rPr>
@@ -2478,7 +2361,7 @@
           <w:rFonts w:asciiTheme="minorHAnsi" w:hAnsiTheme="minorHAnsi" w:cstheme="minorHAnsi"/>
         </w:rPr>
       </w:pPr>
-      <w:hyperlink r:id="rId12" w:history="1">
+      <w:hyperlink r:id="rId13" w:history="1">
         <w:r>
           <w:rPr>
             <w:rStyle w:val="Hyperlink"/>
@@ -2553,63 +2436,15 @@
           <w:rFonts w:asciiTheme="minorHAnsi" w:hAnsiTheme="minorHAnsi" w:cstheme="minorHAnsi"/>
         </w:rPr>
       </w:pPr>
-      <w:r>
-        <w:rPr>
-          <w:rFonts w:asciiTheme="minorHAnsi" w:hAnsiTheme="minorHAnsi" w:cstheme="minorHAnsi"/>
-        </w:rPr>
-        <w:fldChar w:fldCharType="begin"/>
-      </w:r>
-      <w:r>
-        <w:rPr>
-          <w:rFonts w:asciiTheme="minorHAnsi" w:hAnsiTheme="minorHAnsi" w:cstheme="minorHAnsi"/>
-        </w:rPr>
-        <w:instrText xml:space="preserve"> HYPERLINK "</w:instrText>
-      </w:r>
-      <w:r>
-        <w:rPr>
-          <w:rFonts w:asciiTheme="minorHAnsi" w:hAnsiTheme="minorHAnsi" w:cstheme="minorHAnsi"/>
-        </w:rPr>
-        <w:instrText>https://docs.github.com/en/pull-requests/committing-changes-to-your-project/creating-and-editing-commits/creating-a-commit-with-multiple-authors#creating-co-authored-commits-on-the-command-line</w:instrText>
-      </w:r>
-      <w:r>
-        <w:rPr>
-          <w:rFonts w:asciiTheme="minorHAnsi" w:hAnsiTheme="minorHAnsi" w:cstheme="minorHAnsi"/>
-        </w:rPr>
-        <w:instrText xml:space="preserve">" </w:instrText>
-      </w:r>
-      <w:r>
-        <w:rPr>
-          <w:rFonts w:asciiTheme="minorHAnsi" w:hAnsiTheme="minorHAnsi" w:cstheme="minorHAnsi"/>
-        </w:rPr>
-        <w:fldChar w:fldCharType="separate"/>
-      </w:r>
-      <w:r>
-        <w:rPr>
-          <w:rStyle w:val="Hyperlink"/>
-          <w:rFonts w:asciiTheme="minorHAnsi" w:hAnsiTheme="minorHAnsi" w:cstheme="minorHAnsi"/>
-        </w:rPr>
-        <w:t>https://docs.github.com/en/pull-requests/committing-changes-to-</w:t>
-      </w:r>
-      <w:r>
-        <w:rPr>
-          <w:rStyle w:val="Hyperlink"/>
-          <w:rFonts w:asciiTheme="minorHAnsi" w:hAnsiTheme="minorHAnsi" w:cstheme="minorHAnsi"/>
-        </w:rPr>
-        <w:t>y</w:t>
-      </w:r>
-      <w:r>
-        <w:rPr>
-          <w:rStyle w:val="Hyperlink"/>
-          <w:rFonts w:asciiTheme="minorHAnsi" w:hAnsiTheme="minorHAnsi" w:cstheme="minorHAnsi"/>
-        </w:rPr>
-        <w:t>our-project/creating-and-editing-commits/creating-a-commit-with-multiple-authors#creating-co-authored-commits-on-the-command-line</w:t>
-      </w:r>
-      <w:r>
-        <w:rPr>
-          <w:rFonts w:asciiTheme="minorHAnsi" w:hAnsiTheme="minorHAnsi" w:cstheme="minorHAnsi"/>
-        </w:rPr>
-        <w:fldChar w:fldCharType="end"/>
-      </w:r>
+      <w:hyperlink r:id="rId14" w:history="1">
+        <w:r>
+          <w:rPr>
+            <w:rStyle w:val="Hyperlink"/>
+            <w:rFonts w:asciiTheme="minorHAnsi" w:hAnsiTheme="minorHAnsi" w:cstheme="minorHAnsi"/>
+          </w:rPr>
+          <w:t>https://docs.github.com/en/pull-requests/committing-changes-to-your-project/creating-and-editing-commits/creating-a-commit-with-multiple-authors#creating-co-authored-commits-on-the-command-line</w:t>
+        </w:r>
+      </w:hyperlink>
       <w:r>
         <w:rPr>
           <w:rFonts w:asciiTheme="minorHAnsi" w:hAnsiTheme="minorHAnsi" w:cstheme="minorHAnsi"/>
@@ -2916,25 +2751,7 @@
         <w:rPr>
           <w:rFonts w:asciiTheme="minorHAnsi" w:hAnsiTheme="minorHAnsi" w:cstheme="minorHAnsi"/>
         </w:rPr>
-        <w:t xml:space="preserve">believes that </w:t>
-      </w:r>
-      <w:r>
-        <w:rPr>
-          <w:rFonts w:asciiTheme="minorHAnsi" w:hAnsiTheme="minorHAnsi" w:cstheme="minorHAnsi"/>
-        </w:rPr>
-        <w:t xml:space="preserve">it has </w:t>
-      </w:r>
-      <w:r>
-        <w:rPr>
-          <w:rFonts w:asciiTheme="minorHAnsi" w:hAnsiTheme="minorHAnsi" w:cstheme="minorHAnsi"/>
-        </w:rPr>
-        <w:t xml:space="preserve">fully addressed </w:t>
-      </w:r>
-      <w:r>
-        <w:rPr>
-          <w:rFonts w:asciiTheme="minorHAnsi" w:hAnsiTheme="minorHAnsi" w:cstheme="minorHAnsi"/>
-        </w:rPr>
-        <w:t xml:space="preserve">its assigned issue it should: </w:t>
+        <w:t xml:space="preserve">believes that it has fully addressed its assigned issue it should: </w:t>
       </w:r>
     </w:p>
     <w:p>
@@ -3007,13 +2824,7 @@
         <w:rPr>
           <w:rFonts w:asciiTheme="minorHAnsi" w:hAnsiTheme="minorHAnsi" w:cstheme="minorHAnsi"/>
         </w:rPr>
-        <w:t>Variable and function names are</w:t>
-      </w:r>
-      <w:r>
-        <w:rPr>
-          <w:rFonts w:asciiTheme="minorHAnsi" w:hAnsiTheme="minorHAnsi" w:cstheme="minorHAnsi"/>
-        </w:rPr>
-        <w:t xml:space="preserve"> concise, consistent, and </w:t>
+        <w:t xml:space="preserve">Variable and function names are concise, consistent, and </w:t>
       </w:r>
       <w:r>
         <w:rPr>
@@ -3658,13 +3469,7 @@
         <w:rPr>
           <w:rFonts w:asciiTheme="minorHAnsi" w:hAnsiTheme="minorHAnsi" w:cstheme="minorHAnsi"/>
         </w:rPr>
-        <w:t xml:space="preserve"> Issue Trackers and forums) is a valuable skill</w:t>
-      </w:r>
-      <w:r>
-        <w:rPr>
-          <w:rFonts w:asciiTheme="minorHAnsi" w:hAnsiTheme="minorHAnsi" w:cstheme="minorHAnsi"/>
-        </w:rPr>
-        <w:t xml:space="preserve"> for software developers and computer scientists. You have certainly come across questions on sites like Stack Overflow that receive lots of answers and other that receive none.  What makes the difference between a question that gets an answer and one that does not is often how the question is written.  Writing concise questions that contain the information others need </w:t>
+        <w:t xml:space="preserve"> Issue Trackers and forums) is a valuable skill for software developers and computer scientists. You have certainly come across questions on sites like Stack Overflow that receive lots of answers and other that receive none.  What makes the difference between a question that gets an answer and one that does not is often how the question is written.  Writing concise questions that contain the information others need </w:t>
       </w:r>
       <w:proofErr w:type="gramStart"/>
       <w:r>
@@ -3698,13 +3503,7 @@
         <w:rPr>
           <w:rFonts w:asciiTheme="minorHAnsi" w:hAnsiTheme="minorHAnsi" w:cstheme="minorHAnsi"/>
         </w:rPr>
-        <w:t>Thus, to give you some practice and to break that first question anxiety, t</w:t>
-      </w:r>
-      <w:r>
-        <w:rPr>
-          <w:rFonts w:asciiTheme="minorHAnsi" w:hAnsiTheme="minorHAnsi" w:cstheme="minorHAnsi"/>
-        </w:rPr>
-        <w:t>he Writing in the Discipline (</w:t>
+        <w:t>Thus, to give you some practice and to break that first question anxiety, the Writing in the Discipline (</w:t>
       </w:r>
       <w:proofErr w:type="spellStart"/>
       <w:r>
@@ -3718,13 +3517,7 @@
         <w:rPr>
           <w:rFonts w:asciiTheme="minorHAnsi" w:hAnsiTheme="minorHAnsi" w:cstheme="minorHAnsi"/>
         </w:rPr>
-        <w:t xml:space="preserve">) </w:t>
-      </w:r>
-      <w:r>
-        <w:rPr>
-          <w:rFonts w:asciiTheme="minorHAnsi" w:hAnsiTheme="minorHAnsi" w:cstheme="minorHAnsi"/>
-        </w:rPr>
-        <w:t>assignment for this course is to:</w:t>
+        <w:t>) assignment for this course is to:</w:t>
       </w:r>
     </w:p>
     <w:p>
@@ -3909,7 +3702,7 @@
           <w:rFonts w:asciiTheme="minorHAnsi" w:hAnsiTheme="minorHAnsi" w:cstheme="minorHAnsi"/>
         </w:rPr>
       </w:pPr>
-      <w:hyperlink r:id="rId13" w:history="1">
+      <w:hyperlink r:id="rId15" w:history="1">
         <w:r>
           <w:rPr>
             <w:rStyle w:val="Hyperlink"/>
@@ -3930,7 +3723,7 @@
           <w:rFonts w:asciiTheme="minorHAnsi" w:hAnsiTheme="minorHAnsi" w:cstheme="minorHAnsi"/>
         </w:rPr>
       </w:pPr>
-      <w:hyperlink r:id="rId14" w:history="1">
+      <w:hyperlink r:id="rId16" w:history="1">
         <w:r>
           <w:rPr>
             <w:rStyle w:val="Hyperlink"/>
@@ -3957,7 +3750,7 @@
           <w:rFonts w:asciiTheme="minorHAnsi" w:hAnsiTheme="minorHAnsi" w:cstheme="minorHAnsi"/>
         </w:rPr>
       </w:pPr>
-      <w:hyperlink r:id="rId15" w:history="1">
+      <w:hyperlink r:id="rId17" w:history="1">
         <w:r>
           <w:rPr>
             <w:rStyle w:val="Hyperlink"/>
@@ -4280,97 +4073,7 @@
         <w:rPr>
           <w:rFonts w:asciiTheme="minorHAnsi" w:hAnsiTheme="minorHAnsi" w:cstheme="minorHAnsi"/>
         </w:rPr>
-        <w:t xml:space="preserve"> you </w:t>
-      </w:r>
-      <w:r>
-        <w:rPr>
-          <w:rFonts w:asciiTheme="minorHAnsi" w:hAnsiTheme="minorHAnsi" w:cstheme="minorHAnsi"/>
-        </w:rPr>
-        <w:t xml:space="preserve">should fully document the status of your </w:t>
-      </w:r>
-      <w:r>
-        <w:rPr>
-          <w:rFonts w:asciiTheme="minorHAnsi" w:hAnsiTheme="minorHAnsi" w:cstheme="minorHAnsi"/>
-        </w:rPr>
-        <w:t>work</w:t>
-      </w:r>
-      <w:r>
-        <w:rPr>
-          <w:rFonts w:asciiTheme="minorHAnsi" w:hAnsiTheme="minorHAnsi" w:cstheme="minorHAnsi"/>
-        </w:rPr>
-        <w:t xml:space="preserve">.  Add </w:t>
-      </w:r>
-      <w:r>
-        <w:rPr>
-          <w:rFonts w:asciiTheme="minorHAnsi" w:hAnsiTheme="minorHAnsi" w:cstheme="minorHAnsi"/>
-        </w:rPr>
-        <w:t xml:space="preserve">a </w:t>
-      </w:r>
-      <w:r>
-        <w:rPr>
-          <w:rFonts w:asciiTheme="minorHAnsi" w:hAnsiTheme="minorHAnsi" w:cstheme="minorHAnsi"/>
-        </w:rPr>
-        <w:t>comment</w:t>
-      </w:r>
-      <w:r>
-        <w:rPr>
-          <w:rFonts w:asciiTheme="minorHAnsi" w:hAnsiTheme="minorHAnsi" w:cstheme="minorHAnsi"/>
-        </w:rPr>
-        <w:t xml:space="preserve"> </w:t>
-      </w:r>
-      <w:r>
-        <w:rPr>
-          <w:rFonts w:asciiTheme="minorHAnsi" w:hAnsiTheme="minorHAnsi" w:cstheme="minorHAnsi"/>
-        </w:rPr>
-        <w:t xml:space="preserve">on </w:t>
-      </w:r>
-      <w:r>
-        <w:rPr>
-          <w:rFonts w:asciiTheme="minorHAnsi" w:hAnsiTheme="minorHAnsi" w:cstheme="minorHAnsi"/>
-        </w:rPr>
-        <w:t>the</w:t>
-      </w:r>
-      <w:r>
-        <w:rPr>
-          <w:rFonts w:asciiTheme="minorHAnsi" w:hAnsiTheme="minorHAnsi" w:cstheme="minorHAnsi"/>
-        </w:rPr>
-        <w:t xml:space="preserve"> issue that explain</w:t>
-      </w:r>
-      <w:r>
-        <w:rPr>
-          <w:rFonts w:asciiTheme="minorHAnsi" w:hAnsiTheme="minorHAnsi" w:cstheme="minorHAnsi"/>
-        </w:rPr>
-        <w:t>s</w:t>
-      </w:r>
-      <w:r>
-        <w:rPr>
-          <w:rFonts w:asciiTheme="minorHAnsi" w:hAnsiTheme="minorHAnsi" w:cstheme="minorHAnsi"/>
-        </w:rPr>
-        <w:t xml:space="preserve"> the current state of the implementation.  Explain what has been completed, what is in progress and what is yet to be done.  Identify any significant challenges you have encountered and explain what you have tried that did not work.  For example, when describing what has been completed </w:t>
-      </w:r>
-      <w:r>
-        <w:rPr>
-          <w:rFonts w:asciiTheme="minorHAnsi" w:hAnsiTheme="minorHAnsi" w:cstheme="minorHAnsi"/>
-        </w:rPr>
-        <w:t>or</w:t>
-      </w:r>
-      <w:r>
-        <w:rPr>
-          <w:rFonts w:asciiTheme="minorHAnsi" w:hAnsiTheme="minorHAnsi" w:cstheme="minorHAnsi"/>
-        </w:rPr>
-        <w:t xml:space="preserve"> things that are in progress link </w:t>
-      </w:r>
-      <w:r>
-        <w:rPr>
-          <w:rFonts w:asciiTheme="minorHAnsi" w:hAnsiTheme="minorHAnsi" w:cstheme="minorHAnsi"/>
-        </w:rPr>
-        <w:t>to your d</w:t>
-      </w:r>
-      <w:r>
-        <w:rPr>
-          <w:rFonts w:asciiTheme="minorHAnsi" w:hAnsiTheme="minorHAnsi" w:cstheme="minorHAnsi"/>
-        </w:rPr>
-        <w:t>raft PR.</w:t>
+        <w:t xml:space="preserve"> you should fully document the status of your work.  Add a comment on the issue that explains the current state of the implementation.  Explain what has been completed, what is in progress and what is yet to be done.  Identify any significant challenges you have encountered and explain what you have tried that did not work.  For example, when describing what has been completed or things that are in progress link to your draft PR.</w:t>
       </w:r>
     </w:p>
     <w:p>
@@ -4428,7 +4131,7 @@
       </w:r>
     </w:p>
     <w:sectPr>
-      <w:footerReference w:type="default" r:id="rId16"/>
+      <w:footerReference w:type="default" r:id="rId18"/>
       <w:pgSz w:w="12240" w:h="15840"/>
       <w:pgMar w:top="1440" w:right="1440" w:bottom="1440" w:left="1440" w:header="720" w:footer="288" w:gutter="0"/>
       <w:cols w:space="720"/>
@@ -4439,7 +4142,7 @@
 </file>
 
 <file path=word/endnotes.xml><?xml version="1.0" encoding="utf-8"?>
-<w:endnotes xmlns:wpc="http://schemas.microsoft.com/office/word/2010/wordprocessingCanvas" xmlns:cx="http://schemas.microsoft.com/office/drawing/2014/chartex" xmlns:cx1="http://schemas.microsoft.com/office/drawing/2015/9/8/chartex" xmlns:cx2="http://schemas.microsoft.com/office/drawing/2015/10/21/chartex" xmlns:cx3="http://schemas.microsoft.com/office/drawing/2016/5/9/chartex" xmlns:cx4="http://schemas.microsoft.com/office/drawing/2016/5/10/chartex" xmlns:cx5="http://schemas.microsoft.com/office/drawing/2016/5/11/chartex" xmlns:cx6="http://schemas.microsoft.com/office/drawing/2016/5/12/chartex" xmlns:cx7="http://schemas.microsoft.com/office/drawing/2016/5/13/chartex" xmlns:cx8="http://schemas.microsoft.com/office/drawing/2016/5/14/chartex" xmlns:mc="http://schemas.openxmlformats.org/markup-compatibility/2006" xmlns:aink="http://schemas.microsoft.com/office/drawing/2016/ink" xmlns:am3d="http://schemas.microsoft.com/office/drawing/2017/model3d" xmlns:o="urn:schemas-microsoft-com:office:office" xmlns:oel="http://schemas.microsoft.com/office/2019/extlst" xmlns:r="http://schemas.openxmlformats.org/officeDocument/2006/relationships" xmlns:m="http://schemas.openxmlformats.org/officeDocument/2006/math" xmlns:v="urn:schemas-microsoft-com:vml" xmlns:wp14="http://schemas.microsoft.com/office/word/2010/wordprocessingDrawing" xmlns:wp="http://schemas.openxmlformats.org/drawingml/2006/wordprocessingDrawing" xmlns:w10="urn:schemas-microsoft-com:office:word" xmlns:w="http://schemas.openxmlformats.org/wordprocessingml/2006/main" xmlns:w14="http://schemas.microsoft.com/office/word/2010/wordml" xmlns:w15="http://schemas.microsoft.com/office/word/2012/wordml" xmlns:w16cex="http://schemas.microsoft.com/office/word/2018/wordml/cex" xmlns:w16cid="http://schemas.microsoft.com/office/word/2016/wordml/cid" xmlns:w16="http://schemas.microsoft.com/office/word/2018/wordml" xmlns:w16sdtdh="http://schemas.microsoft.com/office/word/2020/wordml/sdtdatahash" xmlns:w16se="http://schemas.microsoft.com/office/word/2015/wordml/symex" xmlns:wpg="http://schemas.microsoft.com/office/word/2010/wordprocessingGroup" xmlns:wpi="http://schemas.microsoft.com/office/word/2010/wordprocessingInk" xmlns:wne="http://schemas.microsoft.com/office/word/2006/wordml" xmlns:wps="http://schemas.microsoft.com/office/word/2010/wordprocessingShape" mc:Ignorable="w14 w15 w16se w16cid w16 w16cex w16sdtdh wp14">
+<w:endnotes xmlns:wpc="http://schemas.microsoft.com/office/word/2010/wordprocessingCanvas" xmlns:cx="http://schemas.microsoft.com/office/drawing/2014/chartex" xmlns:cx1="http://schemas.microsoft.com/office/drawing/2015/9/8/chartex" xmlns:cx2="http://schemas.microsoft.com/office/drawing/2015/10/21/chartex" xmlns:cx3="http://schemas.microsoft.com/office/drawing/2016/5/9/chartex" xmlns:cx4="http://schemas.microsoft.com/office/drawing/2016/5/10/chartex" xmlns:cx5="http://schemas.microsoft.com/office/drawing/2016/5/11/chartex" xmlns:cx6="http://schemas.microsoft.com/office/drawing/2016/5/12/chartex" xmlns:cx7="http://schemas.microsoft.com/office/drawing/2016/5/13/chartex" xmlns:cx8="http://schemas.microsoft.com/office/drawing/2016/5/14/chartex" xmlns:mc="http://schemas.openxmlformats.org/markup-compatibility/2006" xmlns:aink="http://schemas.microsoft.com/office/drawing/2016/ink" xmlns:am3d="http://schemas.microsoft.com/office/drawing/2017/model3d" xmlns:o="urn:schemas-microsoft-com:office:office" xmlns:oel="http://schemas.microsoft.com/office/2019/extlst" xmlns:r="http://schemas.openxmlformats.org/officeDocument/2006/relationships" xmlns:m="http://schemas.openxmlformats.org/officeDocument/2006/math" xmlns:v="urn:schemas-microsoft-com:vml" xmlns:wp14="http://schemas.microsoft.com/office/word/2010/wordprocessingDrawing" xmlns:wp="http://schemas.openxmlformats.org/drawingml/2006/wordprocessingDrawing" xmlns:w10="urn:schemas-microsoft-com:office:word" xmlns:w="http://schemas.openxmlformats.org/wordprocessingml/2006/main" xmlns:w14="http://schemas.microsoft.com/office/word/2010/wordml" xmlns:w15="http://schemas.microsoft.com/office/word/2012/wordml" xmlns:w16cex="http://schemas.microsoft.com/office/word/2018/wordml/cex" xmlns:w16cid="http://schemas.microsoft.com/office/word/2016/wordml/cid" xmlns:w16="http://schemas.microsoft.com/office/word/2018/wordml" xmlns:w16du="http://schemas.microsoft.com/office/word/2023/wordml/word16du" xmlns:w16sdtdh="http://schemas.microsoft.com/office/word/2020/wordml/sdtdatahash" xmlns:w16se="http://schemas.microsoft.com/office/word/2015/wordml/symex" xmlns:wpg="http://schemas.microsoft.com/office/word/2010/wordprocessingGroup" xmlns:wpi="http://schemas.microsoft.com/office/word/2010/wordprocessingInk" xmlns:wne="http://schemas.microsoft.com/office/word/2006/wordml" xmlns:wps="http://schemas.microsoft.com/office/word/2010/wordprocessingShape" mc:Ignorable="w14 w15 w16se w16cid w16 w16cex w16sdtdh wp14">
   <w:endnote w:type="separator" w:id="-1">
     <w:p>
       <w:r>
@@ -4458,7 +4161,7 @@
 </file>
 
 <file path=word/footer1.xml><?xml version="1.0" encoding="utf-8"?>
-<w:ftr xmlns:wpc="http://schemas.microsoft.com/office/word/2010/wordprocessingCanvas" xmlns:cx="http://schemas.microsoft.com/office/drawing/2014/chartex" xmlns:cx1="http://schemas.microsoft.com/office/drawing/2015/9/8/chartex" xmlns:cx2="http://schemas.microsoft.com/office/drawing/2015/10/21/chartex" xmlns:cx3="http://schemas.microsoft.com/office/drawing/2016/5/9/chartex" xmlns:cx4="http://schemas.microsoft.com/office/drawing/2016/5/10/chartex" xmlns:cx5="http://schemas.microsoft.com/office/drawing/2016/5/11/chartex" xmlns:cx6="http://schemas.microsoft.com/office/drawing/2016/5/12/chartex" xmlns:cx7="http://schemas.microsoft.com/office/drawing/2016/5/13/chartex" xmlns:cx8="http://schemas.microsoft.com/office/drawing/2016/5/14/chartex" xmlns:mc="http://schemas.openxmlformats.org/markup-compatibility/2006" xmlns:aink="http://schemas.microsoft.com/office/drawing/2016/ink" xmlns:am3d="http://schemas.microsoft.com/office/drawing/2017/model3d" xmlns:o="urn:schemas-microsoft-com:office:office" xmlns:oel="http://schemas.microsoft.com/office/2019/extlst" xmlns:r="http://schemas.openxmlformats.org/officeDocument/2006/relationships" xmlns:m="http://schemas.openxmlformats.org/officeDocument/2006/math" xmlns:v="urn:schemas-microsoft-com:vml" xmlns:wp14="http://schemas.microsoft.com/office/word/2010/wordprocessingDrawing" xmlns:wp="http://schemas.openxmlformats.org/drawingml/2006/wordprocessingDrawing" xmlns:w10="urn:schemas-microsoft-com:office:word" xmlns:w="http://schemas.openxmlformats.org/wordprocessingml/2006/main" xmlns:w14="http://schemas.microsoft.com/office/word/2010/wordml" xmlns:w15="http://schemas.microsoft.com/office/word/2012/wordml" xmlns:w16cex="http://schemas.microsoft.com/office/word/2018/wordml/cex" xmlns:w16cid="http://schemas.microsoft.com/office/word/2016/wordml/cid" xmlns:w16="http://schemas.microsoft.com/office/word/2018/wordml" xmlns:w16sdtdh="http://schemas.microsoft.com/office/word/2020/wordml/sdtdatahash" xmlns:w16se="http://schemas.microsoft.com/office/word/2015/wordml/symex" xmlns:wpg="http://schemas.microsoft.com/office/word/2010/wordprocessingGroup" xmlns:wpi="http://schemas.microsoft.com/office/word/2010/wordprocessingInk" xmlns:wne="http://schemas.microsoft.com/office/word/2006/wordml" xmlns:wps="http://schemas.microsoft.com/office/word/2010/wordprocessingShape" mc:Ignorable="w14 w15 w16se w16cid w16 w16cex w16sdtdh wp14">
+<w:ftr xmlns:wpc="http://schemas.microsoft.com/office/word/2010/wordprocessingCanvas" xmlns:cx="http://schemas.microsoft.com/office/drawing/2014/chartex" xmlns:cx1="http://schemas.microsoft.com/office/drawing/2015/9/8/chartex" xmlns:cx2="http://schemas.microsoft.com/office/drawing/2015/10/21/chartex" xmlns:cx3="http://schemas.microsoft.com/office/drawing/2016/5/9/chartex" xmlns:cx4="http://schemas.microsoft.com/office/drawing/2016/5/10/chartex" xmlns:cx5="http://schemas.microsoft.com/office/drawing/2016/5/11/chartex" xmlns:cx6="http://schemas.microsoft.com/office/drawing/2016/5/12/chartex" xmlns:cx7="http://schemas.microsoft.com/office/drawing/2016/5/13/chartex" xmlns:cx8="http://schemas.microsoft.com/office/drawing/2016/5/14/chartex" xmlns:mc="http://schemas.openxmlformats.org/markup-compatibility/2006" xmlns:aink="http://schemas.microsoft.com/office/drawing/2016/ink" xmlns:am3d="http://schemas.microsoft.com/office/drawing/2017/model3d" xmlns:o="urn:schemas-microsoft-com:office:office" xmlns:oel="http://schemas.microsoft.com/office/2019/extlst" xmlns:r="http://schemas.openxmlformats.org/officeDocument/2006/relationships" xmlns:m="http://schemas.openxmlformats.org/officeDocument/2006/math" xmlns:v="urn:schemas-microsoft-com:vml" xmlns:wp14="http://schemas.microsoft.com/office/word/2010/wordprocessingDrawing" xmlns:wp="http://schemas.openxmlformats.org/drawingml/2006/wordprocessingDrawing" xmlns:w10="urn:schemas-microsoft-com:office:word" xmlns:w="http://schemas.openxmlformats.org/wordprocessingml/2006/main" xmlns:w14="http://schemas.microsoft.com/office/word/2010/wordml" xmlns:w15="http://schemas.microsoft.com/office/word/2012/wordml" xmlns:w16cex="http://schemas.microsoft.com/office/word/2018/wordml/cex" xmlns:w16cid="http://schemas.microsoft.com/office/word/2016/wordml/cid" xmlns:w16="http://schemas.microsoft.com/office/word/2018/wordml" xmlns:w16du="http://schemas.microsoft.com/office/word/2023/wordml/word16du" xmlns:w16sdtdh="http://schemas.microsoft.com/office/word/2020/wordml/sdtdatahash" xmlns:w16se="http://schemas.microsoft.com/office/word/2015/wordml/symex" xmlns:wpg="http://schemas.microsoft.com/office/word/2010/wordprocessingGroup" xmlns:wpi="http://schemas.microsoft.com/office/word/2010/wordprocessingInk" xmlns:wne="http://schemas.microsoft.com/office/word/2006/wordml" xmlns:wps="http://schemas.microsoft.com/office/word/2010/wordprocessingShape" mc:Ignorable="w14 w15 w16se w16cid w16 w16cex w16sdtdh wp14">
   <w:p>
     <w:pPr>
       <w:shd w:val="clear" w:color="auto" w:fill="FFFFFF"/>
@@ -4616,7 +4319,7 @@
 </file>
 
 <file path=word/footnotes.xml><?xml version="1.0" encoding="utf-8"?>
-<w:footnotes xmlns:wpc="http://schemas.microsoft.com/office/word/2010/wordprocessingCanvas" xmlns:cx="http://schemas.microsoft.com/office/drawing/2014/chartex" xmlns:cx1="http://schemas.microsoft.com/office/drawing/2015/9/8/chartex" xmlns:cx2="http://schemas.microsoft.com/office/drawing/2015/10/21/chartex" xmlns:cx3="http://schemas.microsoft.com/office/drawing/2016/5/9/chartex" xmlns:cx4="http://schemas.microsoft.com/office/drawing/2016/5/10/chartex" xmlns:cx5="http://schemas.microsoft.com/office/drawing/2016/5/11/chartex" xmlns:cx6="http://schemas.microsoft.com/office/drawing/2016/5/12/chartex" xmlns:cx7="http://schemas.microsoft.com/office/drawing/2016/5/13/chartex" xmlns:cx8="http://schemas.microsoft.com/office/drawing/2016/5/14/chartex" xmlns:mc="http://schemas.openxmlformats.org/markup-compatibility/2006" xmlns:aink="http://schemas.microsoft.com/office/drawing/2016/ink" xmlns:am3d="http://schemas.microsoft.com/office/drawing/2017/model3d" xmlns:o="urn:schemas-microsoft-com:office:office" xmlns:oel="http://schemas.microsoft.com/office/2019/extlst" xmlns:r="http://schemas.openxmlformats.org/officeDocument/2006/relationships" xmlns:m="http://schemas.openxmlformats.org/officeDocument/2006/math" xmlns:v="urn:schemas-microsoft-com:vml" xmlns:wp14="http://schemas.microsoft.com/office/word/2010/wordprocessingDrawing" xmlns:wp="http://schemas.openxmlformats.org/drawingml/2006/wordprocessingDrawing" xmlns:w10="urn:schemas-microsoft-com:office:word" xmlns:w="http://schemas.openxmlformats.org/wordprocessingml/2006/main" xmlns:w14="http://schemas.microsoft.com/office/word/2010/wordml" xmlns:w15="http://schemas.microsoft.com/office/word/2012/wordml" xmlns:w16cex="http://schemas.microsoft.com/office/word/2018/wordml/cex" xmlns:w16cid="http://schemas.microsoft.com/office/word/2016/wordml/cid" xmlns:w16="http://schemas.microsoft.com/office/word/2018/wordml" xmlns:w16sdtdh="http://schemas.microsoft.com/office/word/2020/wordml/sdtdatahash" xmlns:w16se="http://schemas.microsoft.com/office/word/2015/wordml/symex" xmlns:wpg="http://schemas.microsoft.com/office/word/2010/wordprocessingGroup" xmlns:wpi="http://schemas.microsoft.com/office/word/2010/wordprocessingInk" xmlns:wne="http://schemas.microsoft.com/office/word/2006/wordml" xmlns:wps="http://schemas.microsoft.com/office/word/2010/wordprocessingShape" mc:Ignorable="w14 w15 w16se w16cid w16 w16cex w16sdtdh wp14">
+<w:footnotes xmlns:wpc="http://schemas.microsoft.com/office/word/2010/wordprocessingCanvas" xmlns:cx="http://schemas.microsoft.com/office/drawing/2014/chartex" xmlns:cx1="http://schemas.microsoft.com/office/drawing/2015/9/8/chartex" xmlns:cx2="http://schemas.microsoft.com/office/drawing/2015/10/21/chartex" xmlns:cx3="http://schemas.microsoft.com/office/drawing/2016/5/9/chartex" xmlns:cx4="http://schemas.microsoft.com/office/drawing/2016/5/10/chartex" xmlns:cx5="http://schemas.microsoft.com/office/drawing/2016/5/11/chartex" xmlns:cx6="http://schemas.microsoft.com/office/drawing/2016/5/12/chartex" xmlns:cx7="http://schemas.microsoft.com/office/drawing/2016/5/13/chartex" xmlns:cx8="http://schemas.microsoft.com/office/drawing/2016/5/14/chartex" xmlns:mc="http://schemas.openxmlformats.org/markup-compatibility/2006" xmlns:aink="http://schemas.microsoft.com/office/drawing/2016/ink" xmlns:am3d="http://schemas.microsoft.com/office/drawing/2017/model3d" xmlns:o="urn:schemas-microsoft-com:office:office" xmlns:oel="http://schemas.microsoft.com/office/2019/extlst" xmlns:r="http://schemas.openxmlformats.org/officeDocument/2006/relationships" xmlns:m="http://schemas.openxmlformats.org/officeDocument/2006/math" xmlns:v="urn:schemas-microsoft-com:vml" xmlns:wp14="http://schemas.microsoft.com/office/word/2010/wordprocessingDrawing" xmlns:wp="http://schemas.openxmlformats.org/drawingml/2006/wordprocessingDrawing" xmlns:w10="urn:schemas-microsoft-com:office:word" xmlns:w="http://schemas.openxmlformats.org/wordprocessingml/2006/main" xmlns:w14="http://schemas.microsoft.com/office/word/2010/wordml" xmlns:w15="http://schemas.microsoft.com/office/word/2012/wordml" xmlns:w16cex="http://schemas.microsoft.com/office/word/2018/wordml/cex" xmlns:w16cid="http://schemas.microsoft.com/office/word/2016/wordml/cid" xmlns:w16="http://schemas.microsoft.com/office/word/2018/wordml" xmlns:w16du="http://schemas.microsoft.com/office/word/2023/wordml/word16du" xmlns:w16sdtdh="http://schemas.microsoft.com/office/word/2020/wordml/sdtdatahash" xmlns:w16se="http://schemas.microsoft.com/office/word/2015/wordml/symex" xmlns:wpg="http://schemas.microsoft.com/office/word/2010/wordprocessingGroup" xmlns:wpi="http://schemas.microsoft.com/office/word/2010/wordprocessingInk" xmlns:wne="http://schemas.microsoft.com/office/word/2006/wordml" xmlns:wps="http://schemas.microsoft.com/office/word/2010/wordprocessingShape" mc:Ignorable="w14 w15 w16se w16cid w16 w16cex w16sdtdh wp14">
   <w:footnote w:type="separator" w:id="-1">
     <w:p>
       <w:r>
@@ -4635,7 +4338,7 @@
 </file>
 
 <file path=word/numbering.xml><?xml version="1.0" encoding="utf-8"?>
-<w:numbering xmlns:wpc="http://schemas.microsoft.com/office/word/2010/wordprocessingCanvas" xmlns:cx="http://schemas.microsoft.com/office/drawing/2014/chartex" xmlns:cx1="http://schemas.microsoft.com/office/drawing/2015/9/8/chartex" xmlns:cx2="http://schemas.microsoft.com/office/drawing/2015/10/21/chartex" xmlns:cx3="http://schemas.microsoft.com/office/drawing/2016/5/9/chartex" xmlns:cx4="http://schemas.microsoft.com/office/drawing/2016/5/10/chartex" xmlns:cx5="http://schemas.microsoft.com/office/drawing/2016/5/11/chartex" xmlns:cx6="http://schemas.microsoft.com/office/drawing/2016/5/12/chartex" xmlns:cx7="http://schemas.microsoft.com/office/drawing/2016/5/13/chartex" xmlns:cx8="http://schemas.microsoft.com/office/drawing/2016/5/14/chartex" xmlns:mc="http://schemas.openxmlformats.org/markup-compatibility/2006" xmlns:aink="http://schemas.microsoft.com/office/drawing/2016/ink" xmlns:am3d="http://schemas.microsoft.com/office/drawing/2017/model3d" xmlns:o="urn:schemas-microsoft-com:office:office" xmlns:oel="http://schemas.microsoft.com/office/2019/extlst" xmlns:r="http://schemas.openxmlformats.org/officeDocument/2006/relationships" xmlns:m="http://schemas.openxmlformats.org/officeDocument/2006/math" xmlns:v="urn:schemas-microsoft-com:vml" xmlns:wp14="http://schemas.microsoft.com/office/word/2010/wordprocessingDrawing" xmlns:wp="http://schemas.openxmlformats.org/drawingml/2006/wordprocessingDrawing" xmlns:w10="urn:schemas-microsoft-com:office:word" xmlns:w="http://schemas.openxmlformats.org/wordprocessingml/2006/main" xmlns:w14="http://schemas.microsoft.com/office/word/2010/wordml" xmlns:w15="http://schemas.microsoft.com/office/word/2012/wordml" xmlns:w16cex="http://schemas.microsoft.com/office/word/2018/wordml/cex" xmlns:w16cid="http://schemas.microsoft.com/office/word/2016/wordml/cid" xmlns:w16="http://schemas.microsoft.com/office/word/2018/wordml" xmlns:w16sdtdh="http://schemas.microsoft.com/office/word/2020/wordml/sdtdatahash" xmlns:w16se="http://schemas.microsoft.com/office/word/2015/wordml/symex" xmlns:wpg="http://schemas.microsoft.com/office/word/2010/wordprocessingGroup" xmlns:wpi="http://schemas.microsoft.com/office/word/2010/wordprocessingInk" xmlns:wne="http://schemas.microsoft.com/office/word/2006/wordml" xmlns:wps="http://schemas.microsoft.com/office/word/2010/wordprocessingShape" mc:Ignorable="w14 w15 w16se w16cid w16 w16cex w16sdtdh wp14">
+<w:numbering xmlns:wpc="http://schemas.microsoft.com/office/word/2010/wordprocessingCanvas" xmlns:cx="http://schemas.microsoft.com/office/drawing/2014/chartex" xmlns:cx1="http://schemas.microsoft.com/office/drawing/2015/9/8/chartex" xmlns:cx2="http://schemas.microsoft.com/office/drawing/2015/10/21/chartex" xmlns:cx3="http://schemas.microsoft.com/office/drawing/2016/5/9/chartex" xmlns:cx4="http://schemas.microsoft.com/office/drawing/2016/5/10/chartex" xmlns:cx5="http://schemas.microsoft.com/office/drawing/2016/5/11/chartex" xmlns:cx6="http://schemas.microsoft.com/office/drawing/2016/5/12/chartex" xmlns:cx7="http://schemas.microsoft.com/office/drawing/2016/5/13/chartex" xmlns:cx8="http://schemas.microsoft.com/office/drawing/2016/5/14/chartex" xmlns:mc="http://schemas.openxmlformats.org/markup-compatibility/2006" xmlns:aink="http://schemas.microsoft.com/office/drawing/2016/ink" xmlns:am3d="http://schemas.microsoft.com/office/drawing/2017/model3d" xmlns:o="urn:schemas-microsoft-com:office:office" xmlns:oel="http://schemas.microsoft.com/office/2019/extlst" xmlns:r="http://schemas.openxmlformats.org/officeDocument/2006/relationships" xmlns:m="http://schemas.openxmlformats.org/officeDocument/2006/math" xmlns:v="urn:schemas-microsoft-com:vml" xmlns:wp14="http://schemas.microsoft.com/office/word/2010/wordprocessingDrawing" xmlns:wp="http://schemas.openxmlformats.org/drawingml/2006/wordprocessingDrawing" xmlns:w10="urn:schemas-microsoft-com:office:word" xmlns:w="http://schemas.openxmlformats.org/wordprocessingml/2006/main" xmlns:w14="http://schemas.microsoft.com/office/word/2010/wordml" xmlns:w15="http://schemas.microsoft.com/office/word/2012/wordml" xmlns:w16cex="http://schemas.microsoft.com/office/word/2018/wordml/cex" xmlns:w16cid="http://schemas.microsoft.com/office/word/2016/wordml/cid" xmlns:w16="http://schemas.microsoft.com/office/word/2018/wordml" xmlns:w16du="http://schemas.microsoft.com/office/word/2023/wordml/word16du" xmlns:w16sdtdh="http://schemas.microsoft.com/office/word/2020/wordml/sdtdatahash" xmlns:w16se="http://schemas.microsoft.com/office/word/2015/wordml/symex" xmlns:wpg="http://schemas.microsoft.com/office/word/2010/wordprocessingGroup" xmlns:wpi="http://schemas.microsoft.com/office/word/2010/wordprocessingInk" xmlns:wne="http://schemas.microsoft.com/office/word/2006/wordml" xmlns:wps="http://schemas.microsoft.com/office/word/2010/wordprocessingShape" mc:Ignorable="w14 w15 w16se w16cid w16 w16cex w16sdtdh wp14">
   <w:abstractNum w:abstractNumId="0" w15:restartNumberingAfterBreak="0">
     <w:nsid w:val="01FA073E"/>
     <w:multiLevelType w:val="hybridMultilevel"/>
@@ -5775,7 +5478,7 @@
   <w:abstractNum w:abstractNumId="11" w15:restartNumberingAfterBreak="0">
     <w:nsid w:val="541A3701"/>
     <w:multiLevelType w:val="hybridMultilevel"/>
-    <w:tmpl w:val="469A03CC"/>
+    <w:tmpl w:val="DE38C636"/>
     <w:lvl w:ilvl="0" w:tplc="0409000F">
       <w:start w:val="1"/>
       <w:numFmt w:val="decimal"/>
@@ -7141,6 +6844,7 @@
   <w:style w:type="character" w:default="1" w:styleId="DefaultParagraphFont">
     <w:name w:val="Default Paragraph Font"/>
     <w:uiPriority w:val="1"/>
+    <w:semiHidden/>
     <w:unhideWhenUsed/>
   </w:style>
   <w:style w:type="table" w:default="1" w:styleId="TableNormal">

</xml_diff>

<commit_message>
Fixed typo in 09 project sheet
</commit_message>
<xml_diff>
--- a/docs/materials/09-A-ProjectWork.docx
+++ b/docs/materials/09-A-ProjectWork.docx
@@ -1698,7 +1698,7 @@
         <w:rPr>
           <w:rFonts w:ascii="Courier" w:hAnsi="Courier" w:cstheme="minorHAnsi"/>
         </w:rPr>
-        <w:t>COMP2900-FarmData2</w:t>
+        <w:t>COMP290-FarmData2</w:t>
       </w:r>
       <w:r>
         <w:rPr>
@@ -2436,7 +2436,7 @@
           <w:rFonts w:asciiTheme="minorHAnsi" w:hAnsiTheme="minorHAnsi" w:cstheme="minorHAnsi"/>
         </w:rPr>
       </w:pPr>
-      <w:hyperlink r:id="rId14" w:history="1">
+      <w:hyperlink r:id="rId14" w:anchor="creating-co-authored-commits-on-the-command-line" w:history="1">
         <w:r>
           <w:rPr>
             <w:rStyle w:val="Hyperlink"/>

</xml_diff>

<commit_message>
Typo fixes in project doc + C10 reading
</commit_message>
<xml_diff>
--- a/docs/materials/09-A-ProjectWork.docx
+++ b/docs/materials/09-A-ProjectWork.docx
@@ -1376,7 +1376,22 @@
         <w:rPr>
           <w:rFonts w:asciiTheme="minorHAnsi" w:hAnsiTheme="minorHAnsi" w:cstheme="minorHAnsi"/>
         </w:rPr>
-        <w:t>Invite all team members to be owners of the organization.</w:t>
+        <w:t xml:space="preserve">Invite all team members to be </w:t>
+      </w:r>
+      <w:r>
+        <w:rPr>
+          <w:rFonts w:asciiTheme="minorHAnsi" w:hAnsiTheme="minorHAnsi" w:cstheme="minorHAnsi"/>
+          <w:b/>
+          <w:bCs/>
+          <w:u w:val="single"/>
+        </w:rPr>
+        <w:t>owners</w:t>
+      </w:r>
+      <w:r>
+        <w:rPr>
+          <w:rFonts w:asciiTheme="minorHAnsi" w:hAnsiTheme="minorHAnsi" w:cstheme="minorHAnsi"/>
+        </w:rPr>
+        <w:t xml:space="preserve"> of the organization.</w:t>
       </w:r>
     </w:p>
     <w:p>

</xml_diff>

<commit_message>
Fixed typos in 09
</commit_message>
<xml_diff>
--- a/docs/materials/09-A-ProjectWork.docx
+++ b/docs/materials/09-A-ProjectWork.docx
@@ -1663,7 +1663,23 @@
           <w:szCs w:val="18"/>
         </w:rPr>
         <w:br/>
-        <w:t>git set remote upstream</w:t>
+        <w:t xml:space="preserve">git remote </w:t>
+      </w:r>
+      <w:r>
+        <w:rPr>
+          <w:rFonts w:ascii="Courier" w:hAnsi="Courier" w:cstheme="minorHAnsi"/>
+          <w:sz w:val="18"/>
+          <w:szCs w:val="18"/>
+        </w:rPr>
+        <w:t xml:space="preserve">add </w:t>
+      </w:r>
+      <w:r>
+        <w:rPr>
+          <w:rFonts w:ascii="Courier" w:hAnsi="Courier" w:cstheme="minorHAnsi"/>
+          <w:sz w:val="18"/>
+          <w:szCs w:val="18"/>
+        </w:rPr>
+        <w:t>upstream</w:t>
       </w:r>
       <w:r>
         <w:rPr>
@@ -2248,7 +2264,27 @@
         <w:rPr>
           <w:rFonts w:asciiTheme="minorHAnsi" w:hAnsiTheme="minorHAnsi" w:cstheme="minorHAnsi"/>
         </w:rPr>
-        <w:t xml:space="preserve"> team members pull the new feature branch</w:t>
+        <w:t xml:space="preserve"> team members </w:t>
+      </w:r>
+      <w:r>
+        <w:rPr>
+          <w:rFonts w:asciiTheme="minorHAnsi" w:hAnsiTheme="minorHAnsi" w:cstheme="minorHAnsi"/>
+          <w:i/>
+          <w:iCs/>
+        </w:rPr>
+        <w:t>fetch</w:t>
+      </w:r>
+      <w:r>
+        <w:rPr>
+          <w:rFonts w:asciiTheme="minorHAnsi" w:hAnsiTheme="minorHAnsi" w:cstheme="minorHAnsi"/>
+        </w:rPr>
+        <w:t xml:space="preserve"> a copy of</w:t>
+      </w:r>
+      <w:r>
+        <w:rPr>
+          <w:rFonts w:asciiTheme="minorHAnsi" w:hAnsiTheme="minorHAnsi" w:cstheme="minorHAnsi"/>
+        </w:rPr>
+        <w:t xml:space="preserve"> the new feature branch</w:t>
       </w:r>
       <w:r>
         <w:rPr>
@@ -2268,10 +2304,27 @@
         <w:rPr>
           <w:rFonts w:ascii="Courier" w:hAnsi="Courier" w:cstheme="minorHAnsi"/>
         </w:rPr>
-        <w:t>git pull origin </w:t>
+        <w:t>git </w:t>
+      </w:r>
+      <w:r>
+        <w:rPr>
+          <w:rFonts w:ascii="Courier" w:hAnsi="Courier" w:cstheme="minorHAnsi"/>
+        </w:rPr>
+        <w:t>fetch</w:t>
+      </w:r>
+      <w:r>
+        <w:rPr>
+          <w:rFonts w:ascii="Courier" w:hAnsi="Courier" w:cstheme="minorHAnsi"/>
+        </w:rPr>
+        <w:t> origin </w:t>
+      </w:r>
+      <w:r>
+        <w:rPr>
+          <w:rFonts w:ascii="Courier" w:hAnsi="Courier" w:cstheme="minorHAnsi"/>
+        </w:rPr>
+        <w:t>&lt;</w:t>
       </w:r>
       <w:proofErr w:type="spellStart"/>
-      <w:proofErr w:type="gramStart"/>
       <w:r>
         <w:rPr>
           <w:rFonts w:ascii="Courier" w:hAnsi="Courier" w:cstheme="minorHAnsi"/>
@@ -2279,7 +2332,40 @@
         <w:t>branchname</w:t>
       </w:r>
       <w:proofErr w:type="spellEnd"/>
-      <w:proofErr w:type="gramEnd"/>
+      <w:r>
+        <w:rPr>
+          <w:rFonts w:ascii="Courier" w:hAnsi="Courier" w:cstheme="minorHAnsi"/>
+        </w:rPr>
+        <w:t>&gt;</w:t>
+      </w:r>
+    </w:p>
+    <w:p>
+      <w:pPr>
+        <w:ind w:left="720" w:firstLine="720"/>
+        <w:rPr>
+          <w:rFonts w:ascii="Courier" w:hAnsi="Courier" w:cstheme="minorHAnsi"/>
+        </w:rPr>
+      </w:pPr>
+      <w:r>
+        <w:rPr>
+          <w:rFonts w:ascii="Courier" w:hAnsi="Courier" w:cstheme="minorHAnsi"/>
+        </w:rPr>
+        <w:t>git switch &lt;</w:t>
+      </w:r>
+      <w:proofErr w:type="spellStart"/>
+      <w:r>
+        <w:rPr>
+          <w:rFonts w:ascii="Courier" w:hAnsi="Courier" w:cstheme="minorHAnsi"/>
+        </w:rPr>
+        <w:t>branchname</w:t>
+      </w:r>
+      <w:proofErr w:type="spellEnd"/>
+      <w:r>
+        <w:rPr>
+          <w:rFonts w:ascii="Courier" w:hAnsi="Courier" w:cstheme="minorHAnsi"/>
+        </w:rPr>
+        <w:t>&gt;</w:t>
+      </w:r>
     </w:p>
     <w:p>
       <w:pPr>
@@ -2473,12 +2559,6 @@
           <w:rFonts w:asciiTheme="minorHAnsi" w:hAnsiTheme="minorHAnsi" w:cstheme="minorHAnsi"/>
         </w:rPr>
       </w:pPr>
-      <w:r>
-        <w:rPr>
-          <w:rFonts w:asciiTheme="minorHAnsi" w:hAnsiTheme="minorHAnsi" w:cstheme="minorHAnsi"/>
-        </w:rPr>
-        <w:br w:type="page"/>
-      </w:r>
     </w:p>
     <w:p>
       <w:pPr>
@@ -2495,7 +2575,6 @@
         <w:rPr>
           <w:rFonts w:asciiTheme="minorHAnsi" w:hAnsiTheme="minorHAnsi" w:cstheme="minorHAnsi"/>
         </w:rPr>
-        <w:lastRenderedPageBreak/>
         <w:t>When one team member has pushed a commit to the feature branch on the origin the team should make a Draft Pull Request</w:t>
       </w:r>
       <w:r>

</xml_diff>

<commit_message>
stores old files and updates powerpoints
</commit_message>
<xml_diff>
--- a/docs/materials/09-A-ProjectWork.docx
+++ b/docs/materials/09-A-ProjectWork.docx
@@ -1,6 +1,6 @@
 
 <file path=word/document.xml><?xml version="1.0" encoding="utf-8"?>
-<w:document xmlns:wpc="http://schemas.microsoft.com/office/word/2010/wordprocessingCanvas" xmlns:cx="http://schemas.microsoft.com/office/drawing/2014/chartex" xmlns:cx1="http://schemas.microsoft.com/office/drawing/2015/9/8/chartex" xmlns:cx2="http://schemas.microsoft.com/office/drawing/2015/10/21/chartex" xmlns:cx3="http://schemas.microsoft.com/office/drawing/2016/5/9/chartex" xmlns:cx4="http://schemas.microsoft.com/office/drawing/2016/5/10/chartex" xmlns:cx5="http://schemas.microsoft.com/office/drawing/2016/5/11/chartex" xmlns:cx6="http://schemas.microsoft.com/office/drawing/2016/5/12/chartex" xmlns:cx7="http://schemas.microsoft.com/office/drawing/2016/5/13/chartex" xmlns:cx8="http://schemas.microsoft.com/office/drawing/2016/5/14/chartex" xmlns:mc="http://schemas.openxmlformats.org/markup-compatibility/2006" xmlns:aink="http://schemas.microsoft.com/office/drawing/2016/ink" xmlns:am3d="http://schemas.microsoft.com/office/drawing/2017/model3d" xmlns:o="urn:schemas-microsoft-com:office:office" xmlns:oel="http://schemas.microsoft.com/office/2019/extlst" xmlns:r="http://schemas.openxmlformats.org/officeDocument/2006/relationships" xmlns:m="http://schemas.openxmlformats.org/officeDocument/2006/math" xmlns:v="urn:schemas-microsoft-com:vml" xmlns:wp14="http://schemas.microsoft.com/office/word/2010/wordprocessingDrawing" xmlns:wp="http://schemas.openxmlformats.org/drawingml/2006/wordprocessingDrawing" xmlns:w10="urn:schemas-microsoft-com:office:word" xmlns:w="http://schemas.openxmlformats.org/wordprocessingml/2006/main" xmlns:w14="http://schemas.microsoft.com/office/word/2010/wordml" xmlns:w15="http://schemas.microsoft.com/office/word/2012/wordml" xmlns:w16cex="http://schemas.microsoft.com/office/word/2018/wordml/cex" xmlns:w16cid="http://schemas.microsoft.com/office/word/2016/wordml/cid" xmlns:w16="http://schemas.microsoft.com/office/word/2018/wordml" xmlns:w16du="http://schemas.microsoft.com/office/word/2023/wordml/word16du" xmlns:w16sdtdh="http://schemas.microsoft.com/office/word/2020/wordml/sdtdatahash" xmlns:w16se="http://schemas.microsoft.com/office/word/2015/wordml/symex" xmlns:wpg="http://schemas.microsoft.com/office/word/2010/wordprocessingGroup" xmlns:wpi="http://schemas.microsoft.com/office/word/2010/wordprocessingInk" xmlns:wne="http://schemas.microsoft.com/office/word/2006/wordml" xmlns:wps="http://schemas.microsoft.com/office/word/2010/wordprocessingShape" mc:Ignorable="w14 w15 w16se w16cid w16 w16cex w16sdtdh wp14">
+<w:document xmlns:wpc="http://schemas.microsoft.com/office/word/2010/wordprocessingCanvas" xmlns:cx="http://schemas.microsoft.com/office/drawing/2014/chartex" xmlns:cx1="http://schemas.microsoft.com/office/drawing/2015/9/8/chartex" xmlns:cx2="http://schemas.microsoft.com/office/drawing/2015/10/21/chartex" xmlns:cx3="http://schemas.microsoft.com/office/drawing/2016/5/9/chartex" xmlns:cx4="http://schemas.microsoft.com/office/drawing/2016/5/10/chartex" xmlns:cx5="http://schemas.microsoft.com/office/drawing/2016/5/11/chartex" xmlns:cx6="http://schemas.microsoft.com/office/drawing/2016/5/12/chartex" xmlns:cx7="http://schemas.microsoft.com/office/drawing/2016/5/13/chartex" xmlns:cx8="http://schemas.microsoft.com/office/drawing/2016/5/14/chartex" xmlns:mc="http://schemas.openxmlformats.org/markup-compatibility/2006" xmlns:aink="http://schemas.microsoft.com/office/drawing/2016/ink" xmlns:am3d="http://schemas.microsoft.com/office/drawing/2017/model3d" xmlns:o="urn:schemas-microsoft-com:office:office" xmlns:oel="http://schemas.microsoft.com/office/2019/extlst" xmlns:r="http://schemas.openxmlformats.org/officeDocument/2006/relationships" xmlns:m="http://schemas.openxmlformats.org/officeDocument/2006/math" xmlns:v="urn:schemas-microsoft-com:vml" xmlns:wp14="http://schemas.microsoft.com/office/word/2010/wordprocessingDrawing" xmlns:wp="http://schemas.openxmlformats.org/drawingml/2006/wordprocessingDrawing" xmlns:w10="urn:schemas-microsoft-com:office:word" xmlns:w="http://schemas.openxmlformats.org/wordprocessingml/2006/main" xmlns:w14="http://schemas.microsoft.com/office/word/2010/wordml" xmlns:w15="http://schemas.microsoft.com/office/word/2012/wordml" xmlns:w16cex="http://schemas.microsoft.com/office/word/2018/wordml/cex" xmlns:w16cid="http://schemas.microsoft.com/office/word/2016/wordml/cid" xmlns:w16="http://schemas.microsoft.com/office/word/2018/wordml" xmlns:w16sdtdh="http://schemas.microsoft.com/office/word/2020/wordml/sdtdatahash" xmlns:w16se="http://schemas.microsoft.com/office/word/2015/wordml/symex" xmlns:wpg="http://schemas.microsoft.com/office/word/2010/wordprocessingGroup" xmlns:wpi="http://schemas.microsoft.com/office/word/2010/wordprocessingInk" xmlns:wne="http://schemas.microsoft.com/office/word/2006/wordml" xmlns:wps="http://schemas.microsoft.com/office/word/2010/wordprocessingShape" mc:Ignorable="w14 w15 w16se w16cid w16 w16cex w16sdtdh wp14">
   <w:body>
     <w:p>
       <w:pPr>
@@ -50,21 +50,7 @@
         <w:rPr>
           <w:rFonts w:asciiTheme="minorHAnsi" w:hAnsiTheme="minorHAnsi" w:cstheme="minorHAnsi"/>
         </w:rPr>
-        <w:t xml:space="preserve">COMP290 – Large-scale and </w:t>
-      </w:r>
-      <w:proofErr w:type="gramStart"/>
-      <w:r>
-        <w:rPr>
-          <w:rFonts w:asciiTheme="minorHAnsi" w:hAnsiTheme="minorHAnsi" w:cstheme="minorHAnsi"/>
-        </w:rPr>
-        <w:t>Open Source</w:t>
-      </w:r>
-      <w:proofErr w:type="gramEnd"/>
-      <w:r>
-        <w:rPr>
-          <w:rFonts w:asciiTheme="minorHAnsi" w:hAnsiTheme="minorHAnsi" w:cstheme="minorHAnsi"/>
-        </w:rPr>
-        <w:t xml:space="preserve"> Software Development</w:t>
+        <w:t>COMP290 – Large-scale and Open Source Software Development</w:t>
       </w:r>
     </w:p>
     <w:p>
@@ -98,7 +84,13 @@
         <w:rPr>
           <w:rFonts w:asciiTheme="minorHAnsi" w:hAnsiTheme="minorHAnsi" w:cstheme="minorHAnsi"/>
         </w:rPr>
-        <w:t>Spring 2023</w:t>
+        <w:t>Fall</w:t>
+      </w:r>
+      <w:r>
+        <w:rPr>
+          <w:rFonts w:asciiTheme="minorHAnsi" w:hAnsiTheme="minorHAnsi" w:cstheme="minorHAnsi"/>
+        </w:rPr>
+        <w:t xml:space="preserve"> 2023</w:t>
       </w:r>
     </w:p>
     <w:p>
@@ -168,21 +160,7 @@
         <w:rPr>
           <w:rFonts w:asciiTheme="minorHAnsi" w:hAnsiTheme="minorHAnsi" w:cstheme="minorHAnsi"/>
         </w:rPr>
-        <w:t xml:space="preserve">FarmData2 inside the </w:t>
-      </w:r>
-      <w:proofErr w:type="spellStart"/>
-      <w:r>
-        <w:rPr>
-          <w:rFonts w:asciiTheme="minorHAnsi" w:hAnsiTheme="minorHAnsi" w:cstheme="minorHAnsi"/>
-        </w:rPr>
-        <w:t>farmOS</w:t>
-      </w:r>
-      <w:proofErr w:type="spellEnd"/>
-      <w:r>
-        <w:rPr>
-          <w:rFonts w:asciiTheme="minorHAnsi" w:hAnsiTheme="minorHAnsi" w:cstheme="minorHAnsi"/>
-        </w:rPr>
-        <w:t xml:space="preserve"> user interface.</w:t>
+        <w:t>FarmData2 inside the farmOS user interface.</w:t>
       </w:r>
     </w:p>
     <w:p>
@@ -224,21 +202,7 @@
         <w:rPr>
           <w:rFonts w:asciiTheme="minorHAnsi" w:hAnsiTheme="minorHAnsi" w:cstheme="minorHAnsi"/>
         </w:rPr>
-        <w:t xml:space="preserve">about web APIs, how to use the </w:t>
-      </w:r>
-      <w:proofErr w:type="spellStart"/>
-      <w:r>
-        <w:rPr>
-          <w:rFonts w:asciiTheme="minorHAnsi" w:hAnsiTheme="minorHAnsi" w:cstheme="minorHAnsi"/>
-        </w:rPr>
-        <w:t>farmOS</w:t>
-      </w:r>
-      <w:proofErr w:type="spellEnd"/>
-      <w:r>
-        <w:rPr>
-          <w:rFonts w:asciiTheme="minorHAnsi" w:hAnsiTheme="minorHAnsi" w:cstheme="minorHAnsi"/>
-        </w:rPr>
-        <w:t xml:space="preserve"> API and the FarmData2</w:t>
+        <w:t>about web APIs, how to use the farmOS API and the FarmData2</w:t>
       </w:r>
       <w:r>
         <w:rPr>
@@ -559,30 +523,20 @@
           <w:rFonts w:asciiTheme="minorHAnsi" w:hAnsiTheme="minorHAnsi" w:cstheme="minorHAnsi"/>
         </w:rPr>
       </w:pPr>
-      <w:proofErr w:type="spellStart"/>
       <w:r>
         <w:rPr>
           <w:rFonts w:asciiTheme="minorHAnsi" w:hAnsiTheme="minorHAnsi" w:cstheme="minorHAnsi"/>
           <w:b/>
           <w:bCs/>
         </w:rPr>
-        <w:t>WiD</w:t>
-      </w:r>
-      <w:proofErr w:type="spellEnd"/>
+        <w:t>WiD Assignment</w:t>
+      </w:r>
       <w:r>
         <w:rPr>
           <w:rFonts w:asciiTheme="minorHAnsi" w:hAnsiTheme="minorHAnsi" w:cstheme="minorHAnsi"/>
           <w:b/>
           <w:bCs/>
         </w:rPr>
-        <w:t xml:space="preserve"> Assignment</w:t>
-      </w:r>
-      <w:r>
-        <w:rPr>
-          <w:rFonts w:asciiTheme="minorHAnsi" w:hAnsiTheme="minorHAnsi" w:cstheme="minorHAnsi"/>
-          <w:b/>
-          <w:bCs/>
-        </w:rPr>
         <w:t>:</w:t>
       </w:r>
       <w:r>
@@ -591,33 +545,11 @@
         </w:rPr>
         <w:t xml:space="preserve"> </w:t>
       </w:r>
-      <w:proofErr w:type="gramStart"/>
-      <w:r>
-        <w:rPr>
-          <w:rFonts w:asciiTheme="minorHAnsi" w:hAnsiTheme="minorHAnsi" w:cstheme="minorHAnsi"/>
-        </w:rPr>
-        <w:t>Each individual</w:t>
-      </w:r>
-      <w:proofErr w:type="gramEnd"/>
-      <w:r>
-        <w:rPr>
-          <w:rFonts w:asciiTheme="minorHAnsi" w:hAnsiTheme="minorHAnsi" w:cstheme="minorHAnsi"/>
-        </w:rPr>
-        <w:t xml:space="preserve"> will complete a Writing in the Discipline (</w:t>
-      </w:r>
-      <w:proofErr w:type="spellStart"/>
-      <w:r>
-        <w:rPr>
-          <w:rFonts w:asciiTheme="minorHAnsi" w:hAnsiTheme="minorHAnsi" w:cstheme="minorHAnsi"/>
-        </w:rPr>
-        <w:t>WiD</w:t>
-      </w:r>
-      <w:proofErr w:type="spellEnd"/>
-      <w:r>
-        <w:rPr>
-          <w:rFonts w:asciiTheme="minorHAnsi" w:hAnsiTheme="minorHAnsi" w:cstheme="minorHAnsi"/>
-        </w:rPr>
-        <w:t>) assignment for this course.</w:t>
+      <w:r>
+        <w:rPr>
+          <w:rFonts w:asciiTheme="minorHAnsi" w:hAnsiTheme="minorHAnsi" w:cstheme="minorHAnsi"/>
+        </w:rPr>
+        <w:t>Each individual will complete a Writing in the Discipline (WiD) assignment for this course.</w:t>
       </w:r>
     </w:p>
     <w:p>
@@ -866,21 +798,7 @@
         <w:rPr>
           <w:rFonts w:asciiTheme="minorHAnsi" w:hAnsiTheme="minorHAnsi" w:cstheme="minorHAnsi"/>
         </w:rPr>
-        <w:t xml:space="preserve">.  This workflow used by most </w:t>
-      </w:r>
-      <w:proofErr w:type="gramStart"/>
-      <w:r>
-        <w:rPr>
-          <w:rFonts w:asciiTheme="minorHAnsi" w:hAnsiTheme="minorHAnsi" w:cstheme="minorHAnsi"/>
-        </w:rPr>
-        <w:t>open source</w:t>
-      </w:r>
-      <w:proofErr w:type="gramEnd"/>
-      <w:r>
-        <w:rPr>
-          <w:rFonts w:asciiTheme="minorHAnsi" w:hAnsiTheme="minorHAnsi" w:cstheme="minorHAnsi"/>
-        </w:rPr>
-        <w:t xml:space="preserve"> projects </w:t>
+        <w:t xml:space="preserve">.  This workflow used by most open source projects </w:t>
       </w:r>
       <w:r>
         <w:rPr>
@@ -1627,25 +1545,25 @@
           <w:szCs w:val="18"/>
         </w:rPr>
         <w:br/>
-        <w:t xml:space="preserve">git clone &lt;repo </w:t>
-      </w:r>
-      <w:proofErr w:type="spellStart"/>
+        <w:t>git clone &lt;repo url&gt; COMP290-FarmData2</w:t>
+      </w:r>
       <w:r>
         <w:rPr>
           <w:rFonts w:ascii="Courier" w:hAnsi="Courier" w:cstheme="minorHAnsi"/>
           <w:sz w:val="18"/>
           <w:szCs w:val="18"/>
         </w:rPr>
-        <w:t>url</w:t>
-      </w:r>
-      <w:proofErr w:type="spellEnd"/>
+        <w:br/>
+        <w:t>cd COMP290-FarmData2</w:t>
+      </w:r>
       <w:r>
         <w:rPr>
           <w:rFonts w:ascii="Courier" w:hAnsi="Courier" w:cstheme="minorHAnsi"/>
           <w:sz w:val="18"/>
           <w:szCs w:val="18"/>
         </w:rPr>
-        <w:t>&gt; COMP290-FarmData2</w:t>
+        <w:br/>
+        <w:t xml:space="preserve">git remote </w:t>
       </w:r>
       <w:r>
         <w:rPr>
@@ -1653,8 +1571,7 @@
           <w:sz w:val="18"/>
           <w:szCs w:val="18"/>
         </w:rPr>
-        <w:br/>
-        <w:t>cd COMP290-FarmData2</w:t>
+        <w:t xml:space="preserve">add </w:t>
       </w:r>
       <w:r>
         <w:rPr>
@@ -1662,8 +1579,7 @@
           <w:sz w:val="18"/>
           <w:szCs w:val="18"/>
         </w:rPr>
-        <w:br/>
-        <w:t xml:space="preserve">git remote </w:t>
+        <w:t>upstream</w:t>
       </w:r>
       <w:r>
         <w:rPr>
@@ -1671,34 +1587,8 @@
           <w:sz w:val="18"/>
           <w:szCs w:val="18"/>
         </w:rPr>
-        <w:t xml:space="preserve">add </w:t>
-      </w:r>
-      <w:r>
-        <w:rPr>
-          <w:rFonts w:ascii="Courier" w:hAnsi="Courier" w:cstheme="minorHAnsi"/>
-          <w:sz w:val="18"/>
-          <w:szCs w:val="18"/>
-        </w:rPr>
-        <w:t>upstream</w:t>
-      </w:r>
-      <w:r>
-        <w:rPr>
-          <w:rFonts w:ascii="Courier" w:hAnsi="Courier" w:cstheme="minorHAnsi"/>
-          <w:sz w:val="18"/>
-          <w:szCs w:val="18"/>
-        </w:rPr>
-        <w:t xml:space="preserve"> </w:t>
-      </w:r>
-      <w:proofErr w:type="gramStart"/>
-      <w:r>
-        <w:rPr>
-          <w:rFonts w:ascii="Courier" w:hAnsi="Courier" w:cstheme="minorHAnsi"/>
-          <w:sz w:val="18"/>
-          <w:szCs w:val="18"/>
-        </w:rPr>
-        <w:t>https://github.com/DickinsonCollege/FD2School-FarmData2.git</w:t>
-      </w:r>
-      <w:proofErr w:type="gramEnd"/>
+        <w:t xml:space="preserve"> https://github.com/DickinsonCollege/FD2School-FarmData2.git</w:t>
+      </w:r>
     </w:p>
     <w:p>
       <w:pPr>
@@ -2324,14 +2214,12 @@
         </w:rPr>
         <w:t>&lt;</w:t>
       </w:r>
-      <w:proofErr w:type="spellStart"/>
       <w:r>
         <w:rPr>
           <w:rFonts w:ascii="Courier" w:hAnsi="Courier" w:cstheme="minorHAnsi"/>
         </w:rPr>
         <w:t>branchname</w:t>
       </w:r>
-      <w:proofErr w:type="spellEnd"/>
       <w:r>
         <w:rPr>
           <w:rFonts w:ascii="Courier" w:hAnsi="Courier" w:cstheme="minorHAnsi"/>
@@ -2350,21 +2238,7 @@
         <w:rPr>
           <w:rFonts w:ascii="Courier" w:hAnsi="Courier" w:cstheme="minorHAnsi"/>
         </w:rPr>
-        <w:t>git switch &lt;</w:t>
-      </w:r>
-      <w:proofErr w:type="spellStart"/>
-      <w:r>
-        <w:rPr>
-          <w:rFonts w:ascii="Courier" w:hAnsi="Courier" w:cstheme="minorHAnsi"/>
-        </w:rPr>
-        <w:t>branchname</w:t>
-      </w:r>
-      <w:proofErr w:type="spellEnd"/>
-      <w:r>
-        <w:rPr>
-          <w:rFonts w:ascii="Courier" w:hAnsi="Courier" w:cstheme="minorHAnsi"/>
-        </w:rPr>
-        <w:t>&gt;</w:t>
+        <w:t>git switch &lt;branchname&gt;</w:t>
       </w:r>
     </w:p>
     <w:p>
@@ -2695,14 +2569,7 @@
         <w:rPr>
           <w:rFonts w:asciiTheme="minorHAnsi" w:hAnsiTheme="minorHAnsi" w:cstheme="minorHAnsi"/>
         </w:rPr>
-        <w:t xml:space="preserve">the issue </w:t>
-      </w:r>
-      <w:proofErr w:type="gramStart"/>
-      <w:r>
-        <w:rPr>
-          <w:rFonts w:asciiTheme="minorHAnsi" w:hAnsiTheme="minorHAnsi" w:cstheme="minorHAnsi"/>
-        </w:rPr>
-        <w:t>ticket</w:t>
+        <w:t>the issue ticket</w:t>
       </w:r>
       <w:r>
         <w:rPr>
@@ -2714,14 +2581,7 @@
         <w:rPr>
           <w:rFonts w:asciiTheme="minorHAnsi" w:hAnsiTheme="minorHAnsi" w:cstheme="minorHAnsi"/>
         </w:rPr>
-        <w:t xml:space="preserve"> if</w:t>
-      </w:r>
-      <w:proofErr w:type="gramEnd"/>
-      <w:r>
-        <w:rPr>
-          <w:rFonts w:asciiTheme="minorHAnsi" w:hAnsiTheme="minorHAnsi" w:cstheme="minorHAnsi"/>
-        </w:rPr>
-        <w:t xml:space="preserve"> the question is about the issue</w:t>
+        <w:t xml:space="preserve"> if the question is about the issue</w:t>
       </w:r>
       <w:r>
         <w:rPr>
@@ -3500,9 +3360,8 @@
           <w:bCs/>
           <w:u w:val="single"/>
         </w:rPr>
-        <w:t xml:space="preserve"> (</w:t>
-      </w:r>
-      <w:proofErr w:type="spellStart"/>
+        <w:t xml:space="preserve"> (WiD)</w:t>
+      </w:r>
       <w:r>
         <w:rPr>
           <w:rFonts w:asciiTheme="minorHAnsi" w:hAnsiTheme="minorHAnsi" w:cstheme="minorHAnsi"/>
@@ -3510,25 +3369,6 @@
           <w:bCs/>
           <w:u w:val="single"/>
         </w:rPr>
-        <w:t>WiD</w:t>
-      </w:r>
-      <w:proofErr w:type="spellEnd"/>
-      <w:r>
-        <w:rPr>
-          <w:rFonts w:asciiTheme="minorHAnsi" w:hAnsiTheme="minorHAnsi" w:cstheme="minorHAnsi"/>
-          <w:b/>
-          <w:bCs/>
-          <w:u w:val="single"/>
-        </w:rPr>
-        <w:t>)</w:t>
-      </w:r>
-      <w:r>
-        <w:rPr>
-          <w:rFonts w:asciiTheme="minorHAnsi" w:hAnsiTheme="minorHAnsi" w:cstheme="minorHAnsi"/>
-          <w:b/>
-          <w:bCs/>
-          <w:u w:val="single"/>
-        </w:rPr>
         <w:t>:</w:t>
       </w:r>
     </w:p>
@@ -3549,69 +3389,27 @@
         <w:rPr>
           <w:rFonts w:asciiTheme="minorHAnsi" w:hAnsiTheme="minorHAnsi" w:cstheme="minorHAnsi"/>
         </w:rPr>
-        <w:t>The ability to pose well-formed technical questions using on-line tools (</w:t>
-      </w:r>
-      <w:proofErr w:type="gramStart"/>
-      <w:r>
-        <w:rPr>
-          <w:rFonts w:asciiTheme="minorHAnsi" w:hAnsiTheme="minorHAnsi" w:cstheme="minorHAnsi"/>
-        </w:rPr>
-        <w:t>e.g.</w:t>
-      </w:r>
-      <w:proofErr w:type="gramEnd"/>
-      <w:r>
-        <w:rPr>
-          <w:rFonts w:asciiTheme="minorHAnsi" w:hAnsiTheme="minorHAnsi" w:cstheme="minorHAnsi"/>
-        </w:rPr>
-        <w:t xml:space="preserve"> Issue Trackers and forums) is a valuable skill for software developers and computer scientists. You have certainly come across questions on sites like Stack Overflow that receive lots of answers and other that receive none.  What makes the difference between a question that gets an answer and one that does not is often how the question is written.  Writing concise questions that contain the information others need </w:t>
-      </w:r>
-      <w:proofErr w:type="gramStart"/>
-      <w:r>
-        <w:rPr>
-          <w:rFonts w:asciiTheme="minorHAnsi" w:hAnsiTheme="minorHAnsi" w:cstheme="minorHAnsi"/>
-        </w:rPr>
-        <w:t>in order to</w:t>
-      </w:r>
-      <w:proofErr w:type="gramEnd"/>
-      <w:r>
-        <w:rPr>
-          <w:rFonts w:asciiTheme="minorHAnsi" w:hAnsiTheme="minorHAnsi" w:cstheme="minorHAnsi"/>
-        </w:rPr>
-        <w:t xml:space="preserve"> quickly understand the question and give an accurate answer highly increases the likelihood of getting an answer and of getting the answer you are looking for.  Experience also suggests that asking that first question is the hardest!</w:t>
-      </w:r>
-    </w:p>
-    <w:p>
-      <w:pPr>
-        <w:rPr>
-          <w:rFonts w:asciiTheme="minorHAnsi" w:hAnsiTheme="minorHAnsi" w:cstheme="minorHAnsi"/>
-        </w:rPr>
-      </w:pPr>
-    </w:p>
-    <w:p>
-      <w:pPr>
-        <w:rPr>
-          <w:rFonts w:asciiTheme="minorHAnsi" w:hAnsiTheme="minorHAnsi" w:cstheme="minorHAnsi"/>
-        </w:rPr>
-      </w:pPr>
-      <w:r>
-        <w:rPr>
-          <w:rFonts w:asciiTheme="minorHAnsi" w:hAnsiTheme="minorHAnsi" w:cstheme="minorHAnsi"/>
-        </w:rPr>
-        <w:t>Thus, to give you some practice and to break that first question anxiety, the Writing in the Discipline (</w:t>
-      </w:r>
-      <w:proofErr w:type="spellStart"/>
-      <w:r>
-        <w:rPr>
-          <w:rFonts w:asciiTheme="minorHAnsi" w:hAnsiTheme="minorHAnsi" w:cstheme="minorHAnsi"/>
-        </w:rPr>
-        <w:t>WiD</w:t>
-      </w:r>
-      <w:proofErr w:type="spellEnd"/>
-      <w:r>
-        <w:rPr>
-          <w:rFonts w:asciiTheme="minorHAnsi" w:hAnsiTheme="minorHAnsi" w:cstheme="minorHAnsi"/>
-        </w:rPr>
-        <w:t>) assignment for this course is to:</w:t>
+        <w:t>The ability to pose well-formed technical questions using on-line tools (e.g. Issue Trackers and forums) is a valuable skill for software developers and computer scientists. You have certainly come across questions on sites like Stack Overflow that receive lots of answers and other that receive none.  What makes the difference between a question that gets an answer and one that does not is often how the question is written.  Writing concise questions that contain the information others need in order to quickly understand the question and give an accurate answer highly increases the likelihood of getting an answer and of getting the answer you are looking for.  Experience also suggests that asking that first question is the hardest!</w:t>
+      </w:r>
+    </w:p>
+    <w:p>
+      <w:pPr>
+        <w:rPr>
+          <w:rFonts w:asciiTheme="minorHAnsi" w:hAnsiTheme="minorHAnsi" w:cstheme="minorHAnsi"/>
+        </w:rPr>
+      </w:pPr>
+    </w:p>
+    <w:p>
+      <w:pPr>
+        <w:rPr>
+          <w:rFonts w:asciiTheme="minorHAnsi" w:hAnsiTheme="minorHAnsi" w:cstheme="minorHAnsi"/>
+        </w:rPr>
+      </w:pPr>
+      <w:r>
+        <w:rPr>
+          <w:rFonts w:asciiTheme="minorHAnsi" w:hAnsiTheme="minorHAnsi" w:cstheme="minorHAnsi"/>
+        </w:rPr>
+        <w:t>Thus, to give you some practice and to break that first question anxiety, the Writing in the Discipline (WiD) assignment for this course is to:</w:t>
       </w:r>
     </w:p>
     <w:p>
@@ -3720,35 +3518,7 @@
         <w:rPr>
           <w:rFonts w:asciiTheme="minorHAnsi" w:hAnsiTheme="minorHAnsi" w:cstheme="minorHAnsi"/>
         </w:rPr>
-        <w:t xml:space="preserve">Post a PDF of the Issue or PR showing your question, the </w:t>
-      </w:r>
-      <w:proofErr w:type="gramStart"/>
-      <w:r>
-        <w:rPr>
-          <w:rFonts w:asciiTheme="minorHAnsi" w:hAnsiTheme="minorHAnsi" w:cstheme="minorHAnsi"/>
-        </w:rPr>
-        <w:t>responses</w:t>
-      </w:r>
-      <w:proofErr w:type="gramEnd"/>
-      <w:r>
-        <w:rPr>
-          <w:rFonts w:asciiTheme="minorHAnsi" w:hAnsiTheme="minorHAnsi" w:cstheme="minorHAnsi"/>
-        </w:rPr>
-        <w:t xml:space="preserve"> and your follow up to your </w:t>
-      </w:r>
-      <w:proofErr w:type="spellStart"/>
-      <w:r>
-        <w:rPr>
-          <w:rFonts w:asciiTheme="minorHAnsi" w:hAnsiTheme="minorHAnsi" w:cstheme="minorHAnsi"/>
-        </w:rPr>
-        <w:t>WiD</w:t>
-      </w:r>
-      <w:proofErr w:type="spellEnd"/>
-      <w:r>
-        <w:rPr>
-          <w:rFonts w:asciiTheme="minorHAnsi" w:hAnsiTheme="minorHAnsi" w:cstheme="minorHAnsi"/>
-        </w:rPr>
-        <w:t xml:space="preserve"> repository.</w:t>
+        <w:t>Post a PDF of the Issue or PR showing your question, the responses and your follow up to your WiD repository.</w:t>
       </w:r>
     </w:p>
     <w:p>
@@ -3908,14 +3678,12 @@
         </w:rPr>
         <w:t xml:space="preserve">Each team will give a </w:t>
       </w:r>
-      <w:proofErr w:type="gramStart"/>
       <w:r>
         <w:rPr>
           <w:rFonts w:asciiTheme="minorHAnsi" w:hAnsiTheme="minorHAnsi" w:cstheme="minorHAnsi"/>
         </w:rPr>
         <w:t>15-20 minute</w:t>
       </w:r>
-      <w:proofErr w:type="gramEnd"/>
       <w:r>
         <w:rPr>
           <w:rFonts w:asciiTheme="minorHAnsi" w:hAnsiTheme="minorHAnsi" w:cstheme="minorHAnsi"/>
@@ -4153,55 +3921,27 @@
         <w:rPr>
           <w:rFonts w:asciiTheme="minorHAnsi" w:hAnsiTheme="minorHAnsi" w:cstheme="minorHAnsi"/>
         </w:rPr>
-        <w:t xml:space="preserve">If you did not complete the final issue on which you were </w:t>
-      </w:r>
-      <w:proofErr w:type="gramStart"/>
-      <w:r>
-        <w:rPr>
-          <w:rFonts w:asciiTheme="minorHAnsi" w:hAnsiTheme="minorHAnsi" w:cstheme="minorHAnsi"/>
-        </w:rPr>
-        <w:t>working</w:t>
-      </w:r>
-      <w:proofErr w:type="gramEnd"/>
-      <w:r>
-        <w:rPr>
-          <w:rFonts w:asciiTheme="minorHAnsi" w:hAnsiTheme="minorHAnsi" w:cstheme="minorHAnsi"/>
-        </w:rPr>
-        <w:t xml:space="preserve"> you should fully document the status of your work.  Add a comment on the issue that explains the current state of the implementation.  Explain what has been completed, what is in progress and what is yet to be done.  Identify any significant challenges you have encountered and explain what you have tried that did not work.  For example, when describing what has been completed or things that are in progress link to your draft PR.</w:t>
-      </w:r>
-    </w:p>
-    <w:p>
-      <w:pPr>
-        <w:rPr>
-          <w:rFonts w:asciiTheme="minorHAnsi" w:hAnsiTheme="minorHAnsi" w:cstheme="minorHAnsi"/>
-        </w:rPr>
-      </w:pPr>
-    </w:p>
-    <w:p>
-      <w:pPr>
-        <w:rPr>
-          <w:rFonts w:asciiTheme="minorHAnsi" w:hAnsiTheme="minorHAnsi" w:cstheme="minorHAnsi"/>
-        </w:rPr>
-      </w:pPr>
-      <w:r>
-        <w:rPr>
-          <w:rFonts w:asciiTheme="minorHAnsi" w:hAnsiTheme="minorHAnsi" w:cstheme="minorHAnsi"/>
-        </w:rPr>
-        <w:t xml:space="preserve">When doing this documentation, it might be helpful to think about writing to your former self.  Imagine you at the half-way point of this semester being assigned to pick up your issue in its current state.  Ask yourself: What would be helpful for you to know? Have you written it in a way that you, at that point in time, would understand?  That last one can be difficult.  You are now very </w:t>
-      </w:r>
-      <w:proofErr w:type="spellStart"/>
-      <w:r>
-        <w:rPr>
-          <w:rFonts w:asciiTheme="minorHAnsi" w:hAnsiTheme="minorHAnsi" w:cstheme="minorHAnsi"/>
-        </w:rPr>
-        <w:t>very</w:t>
-      </w:r>
-      <w:proofErr w:type="spellEnd"/>
-      <w:r>
-        <w:rPr>
-          <w:rFonts w:asciiTheme="minorHAnsi" w:hAnsiTheme="minorHAnsi" w:cstheme="minorHAnsi"/>
-        </w:rPr>
-        <w:t xml:space="preserve"> familiar with the work. In fact, you know more about your part of FarmData2 than anyone in the world.  So, be on the lookout for any assumptions you make in your writing that would not be clear to your former self.</w:t>
+        <w:t>If you did not complete the final issue on which you were working you should fully document the status of your work.  Add a comment on the issue that explains the current state of the implementation.  Explain what has been completed, what is in progress and what is yet to be done.  Identify any significant challenges you have encountered and explain what you have tried that did not work.  For example, when describing what has been completed or things that are in progress link to your draft PR.</w:t>
+      </w:r>
+    </w:p>
+    <w:p>
+      <w:pPr>
+        <w:rPr>
+          <w:rFonts w:asciiTheme="minorHAnsi" w:hAnsiTheme="minorHAnsi" w:cstheme="minorHAnsi"/>
+        </w:rPr>
+      </w:pPr>
+    </w:p>
+    <w:p>
+      <w:pPr>
+        <w:rPr>
+          <w:rFonts w:asciiTheme="minorHAnsi" w:hAnsiTheme="minorHAnsi" w:cstheme="minorHAnsi"/>
+        </w:rPr>
+      </w:pPr>
+      <w:r>
+        <w:rPr>
+          <w:rFonts w:asciiTheme="minorHAnsi" w:hAnsiTheme="minorHAnsi" w:cstheme="minorHAnsi"/>
+        </w:rPr>
+        <w:t>When doing this documentation, it might be helpful to think about writing to your former self.  Imagine you at the half-way point of this semester being assigned to pick up your issue in its current state.  Ask yourself: What would be helpful for you to know? Have you written it in a way that you, at that point in time, would understand?  That last one can be difficult.  You are now very very familiar with the work. In fact, you know more about your part of FarmData2 than anyone in the world.  So, be on the lookout for any assumptions you make in your writing that would not be clear to your former self.</w:t>
       </w:r>
     </w:p>
     <w:p>
@@ -4236,7 +3976,7 @@
 </file>
 
 <file path=word/endnotes.xml><?xml version="1.0" encoding="utf-8"?>
-<w:endnotes xmlns:wpc="http://schemas.microsoft.com/office/word/2010/wordprocessingCanvas" xmlns:cx="http://schemas.microsoft.com/office/drawing/2014/chartex" xmlns:cx1="http://schemas.microsoft.com/office/drawing/2015/9/8/chartex" xmlns:cx2="http://schemas.microsoft.com/office/drawing/2015/10/21/chartex" xmlns:cx3="http://schemas.microsoft.com/office/drawing/2016/5/9/chartex" xmlns:cx4="http://schemas.microsoft.com/office/drawing/2016/5/10/chartex" xmlns:cx5="http://schemas.microsoft.com/office/drawing/2016/5/11/chartex" xmlns:cx6="http://schemas.microsoft.com/office/drawing/2016/5/12/chartex" xmlns:cx7="http://schemas.microsoft.com/office/drawing/2016/5/13/chartex" xmlns:cx8="http://schemas.microsoft.com/office/drawing/2016/5/14/chartex" xmlns:mc="http://schemas.openxmlformats.org/markup-compatibility/2006" xmlns:aink="http://schemas.microsoft.com/office/drawing/2016/ink" xmlns:am3d="http://schemas.microsoft.com/office/drawing/2017/model3d" xmlns:o="urn:schemas-microsoft-com:office:office" xmlns:oel="http://schemas.microsoft.com/office/2019/extlst" xmlns:r="http://schemas.openxmlformats.org/officeDocument/2006/relationships" xmlns:m="http://schemas.openxmlformats.org/officeDocument/2006/math" xmlns:v="urn:schemas-microsoft-com:vml" xmlns:wp14="http://schemas.microsoft.com/office/word/2010/wordprocessingDrawing" xmlns:wp="http://schemas.openxmlformats.org/drawingml/2006/wordprocessingDrawing" xmlns:w10="urn:schemas-microsoft-com:office:word" xmlns:w="http://schemas.openxmlformats.org/wordprocessingml/2006/main" xmlns:w14="http://schemas.microsoft.com/office/word/2010/wordml" xmlns:w15="http://schemas.microsoft.com/office/word/2012/wordml" xmlns:w16cex="http://schemas.microsoft.com/office/word/2018/wordml/cex" xmlns:w16cid="http://schemas.microsoft.com/office/word/2016/wordml/cid" xmlns:w16="http://schemas.microsoft.com/office/word/2018/wordml" xmlns:w16du="http://schemas.microsoft.com/office/word/2023/wordml/word16du" xmlns:w16sdtdh="http://schemas.microsoft.com/office/word/2020/wordml/sdtdatahash" xmlns:w16se="http://schemas.microsoft.com/office/word/2015/wordml/symex" xmlns:wpg="http://schemas.microsoft.com/office/word/2010/wordprocessingGroup" xmlns:wpi="http://schemas.microsoft.com/office/word/2010/wordprocessingInk" xmlns:wne="http://schemas.microsoft.com/office/word/2006/wordml" xmlns:wps="http://schemas.microsoft.com/office/word/2010/wordprocessingShape" mc:Ignorable="w14 w15 w16se w16cid w16 w16cex w16sdtdh wp14">
+<w:endnotes xmlns:wpc="http://schemas.microsoft.com/office/word/2010/wordprocessingCanvas" xmlns:cx="http://schemas.microsoft.com/office/drawing/2014/chartex" xmlns:cx1="http://schemas.microsoft.com/office/drawing/2015/9/8/chartex" xmlns:cx2="http://schemas.microsoft.com/office/drawing/2015/10/21/chartex" xmlns:cx3="http://schemas.microsoft.com/office/drawing/2016/5/9/chartex" xmlns:cx4="http://schemas.microsoft.com/office/drawing/2016/5/10/chartex" xmlns:cx5="http://schemas.microsoft.com/office/drawing/2016/5/11/chartex" xmlns:cx6="http://schemas.microsoft.com/office/drawing/2016/5/12/chartex" xmlns:cx7="http://schemas.microsoft.com/office/drawing/2016/5/13/chartex" xmlns:cx8="http://schemas.microsoft.com/office/drawing/2016/5/14/chartex" xmlns:mc="http://schemas.openxmlformats.org/markup-compatibility/2006" xmlns:aink="http://schemas.microsoft.com/office/drawing/2016/ink" xmlns:am3d="http://schemas.microsoft.com/office/drawing/2017/model3d" xmlns:o="urn:schemas-microsoft-com:office:office" xmlns:oel="http://schemas.microsoft.com/office/2019/extlst" xmlns:r="http://schemas.openxmlformats.org/officeDocument/2006/relationships" xmlns:m="http://schemas.openxmlformats.org/officeDocument/2006/math" xmlns:v="urn:schemas-microsoft-com:vml" xmlns:wp14="http://schemas.microsoft.com/office/word/2010/wordprocessingDrawing" xmlns:wp="http://schemas.openxmlformats.org/drawingml/2006/wordprocessingDrawing" xmlns:w10="urn:schemas-microsoft-com:office:word" xmlns:w="http://schemas.openxmlformats.org/wordprocessingml/2006/main" xmlns:w14="http://schemas.microsoft.com/office/word/2010/wordml" xmlns:w15="http://schemas.microsoft.com/office/word/2012/wordml" xmlns:w16cex="http://schemas.microsoft.com/office/word/2018/wordml/cex" xmlns:w16cid="http://schemas.microsoft.com/office/word/2016/wordml/cid" xmlns:w16="http://schemas.microsoft.com/office/word/2018/wordml" xmlns:w16sdtdh="http://schemas.microsoft.com/office/word/2020/wordml/sdtdatahash" xmlns:w16se="http://schemas.microsoft.com/office/word/2015/wordml/symex" xmlns:wpg="http://schemas.microsoft.com/office/word/2010/wordprocessingGroup" xmlns:wpi="http://schemas.microsoft.com/office/word/2010/wordprocessingInk" xmlns:wne="http://schemas.microsoft.com/office/word/2006/wordml" xmlns:wps="http://schemas.microsoft.com/office/word/2010/wordprocessingShape" mc:Ignorable="w14 w15 w16se w16cid w16 w16cex w16sdtdh wp14">
   <w:endnote w:type="separator" w:id="-1">
     <w:p>
       <w:r>
@@ -4255,7 +3995,7 @@
 </file>
 
 <file path=word/footer1.xml><?xml version="1.0" encoding="utf-8"?>
-<w:ftr xmlns:wpc="http://schemas.microsoft.com/office/word/2010/wordprocessingCanvas" xmlns:cx="http://schemas.microsoft.com/office/drawing/2014/chartex" xmlns:cx1="http://schemas.microsoft.com/office/drawing/2015/9/8/chartex" xmlns:cx2="http://schemas.microsoft.com/office/drawing/2015/10/21/chartex" xmlns:cx3="http://schemas.microsoft.com/office/drawing/2016/5/9/chartex" xmlns:cx4="http://schemas.microsoft.com/office/drawing/2016/5/10/chartex" xmlns:cx5="http://schemas.microsoft.com/office/drawing/2016/5/11/chartex" xmlns:cx6="http://schemas.microsoft.com/office/drawing/2016/5/12/chartex" xmlns:cx7="http://schemas.microsoft.com/office/drawing/2016/5/13/chartex" xmlns:cx8="http://schemas.microsoft.com/office/drawing/2016/5/14/chartex" xmlns:mc="http://schemas.openxmlformats.org/markup-compatibility/2006" xmlns:aink="http://schemas.microsoft.com/office/drawing/2016/ink" xmlns:am3d="http://schemas.microsoft.com/office/drawing/2017/model3d" xmlns:o="urn:schemas-microsoft-com:office:office" xmlns:oel="http://schemas.microsoft.com/office/2019/extlst" xmlns:r="http://schemas.openxmlformats.org/officeDocument/2006/relationships" xmlns:m="http://schemas.openxmlformats.org/officeDocument/2006/math" xmlns:v="urn:schemas-microsoft-com:vml" xmlns:wp14="http://schemas.microsoft.com/office/word/2010/wordprocessingDrawing" xmlns:wp="http://schemas.openxmlformats.org/drawingml/2006/wordprocessingDrawing" xmlns:w10="urn:schemas-microsoft-com:office:word" xmlns:w="http://schemas.openxmlformats.org/wordprocessingml/2006/main" xmlns:w14="http://schemas.microsoft.com/office/word/2010/wordml" xmlns:w15="http://schemas.microsoft.com/office/word/2012/wordml" xmlns:w16cex="http://schemas.microsoft.com/office/word/2018/wordml/cex" xmlns:w16cid="http://schemas.microsoft.com/office/word/2016/wordml/cid" xmlns:w16="http://schemas.microsoft.com/office/word/2018/wordml" xmlns:w16du="http://schemas.microsoft.com/office/word/2023/wordml/word16du" xmlns:w16sdtdh="http://schemas.microsoft.com/office/word/2020/wordml/sdtdatahash" xmlns:w16se="http://schemas.microsoft.com/office/word/2015/wordml/symex" xmlns:wpg="http://schemas.microsoft.com/office/word/2010/wordprocessingGroup" xmlns:wpi="http://schemas.microsoft.com/office/word/2010/wordprocessingInk" xmlns:wne="http://schemas.microsoft.com/office/word/2006/wordml" xmlns:wps="http://schemas.microsoft.com/office/word/2010/wordprocessingShape" mc:Ignorable="w14 w15 w16se w16cid w16 w16cex w16sdtdh wp14">
+<w:ftr xmlns:wpc="http://schemas.microsoft.com/office/word/2010/wordprocessingCanvas" xmlns:cx="http://schemas.microsoft.com/office/drawing/2014/chartex" xmlns:cx1="http://schemas.microsoft.com/office/drawing/2015/9/8/chartex" xmlns:cx2="http://schemas.microsoft.com/office/drawing/2015/10/21/chartex" xmlns:cx3="http://schemas.microsoft.com/office/drawing/2016/5/9/chartex" xmlns:cx4="http://schemas.microsoft.com/office/drawing/2016/5/10/chartex" xmlns:cx5="http://schemas.microsoft.com/office/drawing/2016/5/11/chartex" xmlns:cx6="http://schemas.microsoft.com/office/drawing/2016/5/12/chartex" xmlns:cx7="http://schemas.microsoft.com/office/drawing/2016/5/13/chartex" xmlns:cx8="http://schemas.microsoft.com/office/drawing/2016/5/14/chartex" xmlns:mc="http://schemas.openxmlformats.org/markup-compatibility/2006" xmlns:aink="http://schemas.microsoft.com/office/drawing/2016/ink" xmlns:am3d="http://schemas.microsoft.com/office/drawing/2017/model3d" xmlns:o="urn:schemas-microsoft-com:office:office" xmlns:oel="http://schemas.microsoft.com/office/2019/extlst" xmlns:r="http://schemas.openxmlformats.org/officeDocument/2006/relationships" xmlns:m="http://schemas.openxmlformats.org/officeDocument/2006/math" xmlns:v="urn:schemas-microsoft-com:vml" xmlns:wp14="http://schemas.microsoft.com/office/word/2010/wordprocessingDrawing" xmlns:wp="http://schemas.openxmlformats.org/drawingml/2006/wordprocessingDrawing" xmlns:w10="urn:schemas-microsoft-com:office:word" xmlns:w="http://schemas.openxmlformats.org/wordprocessingml/2006/main" xmlns:w14="http://schemas.microsoft.com/office/word/2010/wordml" xmlns:w15="http://schemas.microsoft.com/office/word/2012/wordml" xmlns:w16cex="http://schemas.microsoft.com/office/word/2018/wordml/cex" xmlns:w16cid="http://schemas.microsoft.com/office/word/2016/wordml/cid" xmlns:w16="http://schemas.microsoft.com/office/word/2018/wordml" xmlns:w16sdtdh="http://schemas.microsoft.com/office/word/2020/wordml/sdtdatahash" xmlns:w16se="http://schemas.microsoft.com/office/word/2015/wordml/symex" xmlns:wpg="http://schemas.microsoft.com/office/word/2010/wordprocessingGroup" xmlns:wpi="http://schemas.microsoft.com/office/word/2010/wordprocessingInk" xmlns:wne="http://schemas.microsoft.com/office/word/2006/wordml" xmlns:wps="http://schemas.microsoft.com/office/word/2010/wordprocessingShape" mc:Ignorable="w14 w15 w16se w16cid w16 w16cex w16sdtdh wp14">
   <w:p>
     <w:pPr>
       <w:shd w:val="clear" w:color="auto" w:fill="FFFFFF"/>
@@ -4352,47 +4092,7 @@
           <w:sz w:val="18"/>
           <w:szCs w:val="18"/>
         </w:rPr>
-        <w:t>Creative Commons Attribution-</w:t>
-      </w:r>
-      <w:proofErr w:type="spellStart"/>
-      <w:r>
-        <w:rPr>
-          <w:rStyle w:val="Hyperlink"/>
-          <w:color w:val="049CCF"/>
-          <w:sz w:val="18"/>
-          <w:szCs w:val="18"/>
-        </w:rPr>
-        <w:t>NonCommercial</w:t>
-      </w:r>
-      <w:proofErr w:type="spellEnd"/>
-      <w:r>
-        <w:rPr>
-          <w:rStyle w:val="Hyperlink"/>
-          <w:color w:val="049CCF"/>
-          <w:sz w:val="18"/>
-          <w:szCs w:val="18"/>
-        </w:rPr>
-        <w:t>-</w:t>
-      </w:r>
-      <w:proofErr w:type="spellStart"/>
-      <w:r>
-        <w:rPr>
-          <w:rStyle w:val="Hyperlink"/>
-          <w:color w:val="049CCF"/>
-          <w:sz w:val="18"/>
-          <w:szCs w:val="18"/>
-        </w:rPr>
-        <w:t>ShareAlike</w:t>
-      </w:r>
-      <w:proofErr w:type="spellEnd"/>
-      <w:r>
-        <w:rPr>
-          <w:rStyle w:val="Hyperlink"/>
-          <w:color w:val="049CCF"/>
-          <w:sz w:val="18"/>
-          <w:szCs w:val="18"/>
-        </w:rPr>
-        <w:t xml:space="preserve"> 4.0 International License</w:t>
+        <w:t>Creative Commons Attribution-NonCommercial-ShareAlike 4.0 International License</w:t>
       </w:r>
     </w:hyperlink>
     <w:r>
@@ -4413,7 +4113,7 @@
 </file>
 
 <file path=word/footnotes.xml><?xml version="1.0" encoding="utf-8"?>
-<w:footnotes xmlns:wpc="http://schemas.microsoft.com/office/word/2010/wordprocessingCanvas" xmlns:cx="http://schemas.microsoft.com/office/drawing/2014/chartex" xmlns:cx1="http://schemas.microsoft.com/office/drawing/2015/9/8/chartex" xmlns:cx2="http://schemas.microsoft.com/office/drawing/2015/10/21/chartex" xmlns:cx3="http://schemas.microsoft.com/office/drawing/2016/5/9/chartex" xmlns:cx4="http://schemas.microsoft.com/office/drawing/2016/5/10/chartex" xmlns:cx5="http://schemas.microsoft.com/office/drawing/2016/5/11/chartex" xmlns:cx6="http://schemas.microsoft.com/office/drawing/2016/5/12/chartex" xmlns:cx7="http://schemas.microsoft.com/office/drawing/2016/5/13/chartex" xmlns:cx8="http://schemas.microsoft.com/office/drawing/2016/5/14/chartex" xmlns:mc="http://schemas.openxmlformats.org/markup-compatibility/2006" xmlns:aink="http://schemas.microsoft.com/office/drawing/2016/ink" xmlns:am3d="http://schemas.microsoft.com/office/drawing/2017/model3d" xmlns:o="urn:schemas-microsoft-com:office:office" xmlns:oel="http://schemas.microsoft.com/office/2019/extlst" xmlns:r="http://schemas.openxmlformats.org/officeDocument/2006/relationships" xmlns:m="http://schemas.openxmlformats.org/officeDocument/2006/math" xmlns:v="urn:schemas-microsoft-com:vml" xmlns:wp14="http://schemas.microsoft.com/office/word/2010/wordprocessingDrawing" xmlns:wp="http://schemas.openxmlformats.org/drawingml/2006/wordprocessingDrawing" xmlns:w10="urn:schemas-microsoft-com:office:word" xmlns:w="http://schemas.openxmlformats.org/wordprocessingml/2006/main" xmlns:w14="http://schemas.microsoft.com/office/word/2010/wordml" xmlns:w15="http://schemas.microsoft.com/office/word/2012/wordml" xmlns:w16cex="http://schemas.microsoft.com/office/word/2018/wordml/cex" xmlns:w16cid="http://schemas.microsoft.com/office/word/2016/wordml/cid" xmlns:w16="http://schemas.microsoft.com/office/word/2018/wordml" xmlns:w16du="http://schemas.microsoft.com/office/word/2023/wordml/word16du" xmlns:w16sdtdh="http://schemas.microsoft.com/office/word/2020/wordml/sdtdatahash" xmlns:w16se="http://schemas.microsoft.com/office/word/2015/wordml/symex" xmlns:wpg="http://schemas.microsoft.com/office/word/2010/wordprocessingGroup" xmlns:wpi="http://schemas.microsoft.com/office/word/2010/wordprocessingInk" xmlns:wne="http://schemas.microsoft.com/office/word/2006/wordml" xmlns:wps="http://schemas.microsoft.com/office/word/2010/wordprocessingShape" mc:Ignorable="w14 w15 w16se w16cid w16 w16cex w16sdtdh wp14">
+<w:footnotes xmlns:wpc="http://schemas.microsoft.com/office/word/2010/wordprocessingCanvas" xmlns:cx="http://schemas.microsoft.com/office/drawing/2014/chartex" xmlns:cx1="http://schemas.microsoft.com/office/drawing/2015/9/8/chartex" xmlns:cx2="http://schemas.microsoft.com/office/drawing/2015/10/21/chartex" xmlns:cx3="http://schemas.microsoft.com/office/drawing/2016/5/9/chartex" xmlns:cx4="http://schemas.microsoft.com/office/drawing/2016/5/10/chartex" xmlns:cx5="http://schemas.microsoft.com/office/drawing/2016/5/11/chartex" xmlns:cx6="http://schemas.microsoft.com/office/drawing/2016/5/12/chartex" xmlns:cx7="http://schemas.microsoft.com/office/drawing/2016/5/13/chartex" xmlns:cx8="http://schemas.microsoft.com/office/drawing/2016/5/14/chartex" xmlns:mc="http://schemas.openxmlformats.org/markup-compatibility/2006" xmlns:aink="http://schemas.microsoft.com/office/drawing/2016/ink" xmlns:am3d="http://schemas.microsoft.com/office/drawing/2017/model3d" xmlns:o="urn:schemas-microsoft-com:office:office" xmlns:oel="http://schemas.microsoft.com/office/2019/extlst" xmlns:r="http://schemas.openxmlformats.org/officeDocument/2006/relationships" xmlns:m="http://schemas.openxmlformats.org/officeDocument/2006/math" xmlns:v="urn:schemas-microsoft-com:vml" xmlns:wp14="http://schemas.microsoft.com/office/word/2010/wordprocessingDrawing" xmlns:wp="http://schemas.openxmlformats.org/drawingml/2006/wordprocessingDrawing" xmlns:w10="urn:schemas-microsoft-com:office:word" xmlns:w="http://schemas.openxmlformats.org/wordprocessingml/2006/main" xmlns:w14="http://schemas.microsoft.com/office/word/2010/wordml" xmlns:w15="http://schemas.microsoft.com/office/word/2012/wordml" xmlns:w16cex="http://schemas.microsoft.com/office/word/2018/wordml/cex" xmlns:w16cid="http://schemas.microsoft.com/office/word/2016/wordml/cid" xmlns:w16="http://schemas.microsoft.com/office/word/2018/wordml" xmlns:w16sdtdh="http://schemas.microsoft.com/office/word/2020/wordml/sdtdatahash" xmlns:w16se="http://schemas.microsoft.com/office/word/2015/wordml/symex" xmlns:wpg="http://schemas.microsoft.com/office/word/2010/wordprocessingGroup" xmlns:wpi="http://schemas.microsoft.com/office/word/2010/wordprocessingInk" xmlns:wne="http://schemas.microsoft.com/office/word/2006/wordml" xmlns:wps="http://schemas.microsoft.com/office/word/2010/wordprocessingShape" mc:Ignorable="w14 w15 w16se w16cid w16 w16cex w16sdtdh wp14">
   <w:footnote w:type="separator" w:id="-1">
     <w:p>
       <w:r>
@@ -4432,7 +4132,7 @@
 </file>
 
 <file path=word/numbering.xml><?xml version="1.0" encoding="utf-8"?>
-<w:numbering xmlns:wpc="http://schemas.microsoft.com/office/word/2010/wordprocessingCanvas" xmlns:cx="http://schemas.microsoft.com/office/drawing/2014/chartex" xmlns:cx1="http://schemas.microsoft.com/office/drawing/2015/9/8/chartex" xmlns:cx2="http://schemas.microsoft.com/office/drawing/2015/10/21/chartex" xmlns:cx3="http://schemas.microsoft.com/office/drawing/2016/5/9/chartex" xmlns:cx4="http://schemas.microsoft.com/office/drawing/2016/5/10/chartex" xmlns:cx5="http://schemas.microsoft.com/office/drawing/2016/5/11/chartex" xmlns:cx6="http://schemas.microsoft.com/office/drawing/2016/5/12/chartex" xmlns:cx7="http://schemas.microsoft.com/office/drawing/2016/5/13/chartex" xmlns:cx8="http://schemas.microsoft.com/office/drawing/2016/5/14/chartex" xmlns:mc="http://schemas.openxmlformats.org/markup-compatibility/2006" xmlns:aink="http://schemas.microsoft.com/office/drawing/2016/ink" xmlns:am3d="http://schemas.microsoft.com/office/drawing/2017/model3d" xmlns:o="urn:schemas-microsoft-com:office:office" xmlns:oel="http://schemas.microsoft.com/office/2019/extlst" xmlns:r="http://schemas.openxmlformats.org/officeDocument/2006/relationships" xmlns:m="http://schemas.openxmlformats.org/officeDocument/2006/math" xmlns:v="urn:schemas-microsoft-com:vml" xmlns:wp14="http://schemas.microsoft.com/office/word/2010/wordprocessingDrawing" xmlns:wp="http://schemas.openxmlformats.org/drawingml/2006/wordprocessingDrawing" xmlns:w10="urn:schemas-microsoft-com:office:word" xmlns:w="http://schemas.openxmlformats.org/wordprocessingml/2006/main" xmlns:w14="http://schemas.microsoft.com/office/word/2010/wordml" xmlns:w15="http://schemas.microsoft.com/office/word/2012/wordml" xmlns:w16cex="http://schemas.microsoft.com/office/word/2018/wordml/cex" xmlns:w16cid="http://schemas.microsoft.com/office/word/2016/wordml/cid" xmlns:w16="http://schemas.microsoft.com/office/word/2018/wordml" xmlns:w16du="http://schemas.microsoft.com/office/word/2023/wordml/word16du" xmlns:w16sdtdh="http://schemas.microsoft.com/office/word/2020/wordml/sdtdatahash" xmlns:w16se="http://schemas.microsoft.com/office/word/2015/wordml/symex" xmlns:wpg="http://schemas.microsoft.com/office/word/2010/wordprocessingGroup" xmlns:wpi="http://schemas.microsoft.com/office/word/2010/wordprocessingInk" xmlns:wne="http://schemas.microsoft.com/office/word/2006/wordml" xmlns:wps="http://schemas.microsoft.com/office/word/2010/wordprocessingShape" mc:Ignorable="w14 w15 w16se w16cid w16 w16cex w16sdtdh wp14">
+<w:numbering xmlns:wpc="http://schemas.microsoft.com/office/word/2010/wordprocessingCanvas" xmlns:cx="http://schemas.microsoft.com/office/drawing/2014/chartex" xmlns:cx1="http://schemas.microsoft.com/office/drawing/2015/9/8/chartex" xmlns:cx2="http://schemas.microsoft.com/office/drawing/2015/10/21/chartex" xmlns:cx3="http://schemas.microsoft.com/office/drawing/2016/5/9/chartex" xmlns:cx4="http://schemas.microsoft.com/office/drawing/2016/5/10/chartex" xmlns:cx5="http://schemas.microsoft.com/office/drawing/2016/5/11/chartex" xmlns:cx6="http://schemas.microsoft.com/office/drawing/2016/5/12/chartex" xmlns:cx7="http://schemas.microsoft.com/office/drawing/2016/5/13/chartex" xmlns:cx8="http://schemas.microsoft.com/office/drawing/2016/5/14/chartex" xmlns:mc="http://schemas.openxmlformats.org/markup-compatibility/2006" xmlns:aink="http://schemas.microsoft.com/office/drawing/2016/ink" xmlns:am3d="http://schemas.microsoft.com/office/drawing/2017/model3d" xmlns:o="urn:schemas-microsoft-com:office:office" xmlns:oel="http://schemas.microsoft.com/office/2019/extlst" xmlns:r="http://schemas.openxmlformats.org/officeDocument/2006/relationships" xmlns:m="http://schemas.openxmlformats.org/officeDocument/2006/math" xmlns:v="urn:schemas-microsoft-com:vml" xmlns:wp14="http://schemas.microsoft.com/office/word/2010/wordprocessingDrawing" xmlns:wp="http://schemas.openxmlformats.org/drawingml/2006/wordprocessingDrawing" xmlns:w10="urn:schemas-microsoft-com:office:word" xmlns:w="http://schemas.openxmlformats.org/wordprocessingml/2006/main" xmlns:w14="http://schemas.microsoft.com/office/word/2010/wordml" xmlns:w15="http://schemas.microsoft.com/office/word/2012/wordml" xmlns:w16cex="http://schemas.microsoft.com/office/word/2018/wordml/cex" xmlns:w16cid="http://schemas.microsoft.com/office/word/2016/wordml/cid" xmlns:w16="http://schemas.microsoft.com/office/word/2018/wordml" xmlns:w16sdtdh="http://schemas.microsoft.com/office/word/2020/wordml/sdtdatahash" xmlns:w16se="http://schemas.microsoft.com/office/word/2015/wordml/symex" xmlns:wpg="http://schemas.microsoft.com/office/word/2010/wordprocessingGroup" xmlns:wpi="http://schemas.microsoft.com/office/word/2010/wordprocessingInk" xmlns:wne="http://schemas.microsoft.com/office/word/2006/wordml" xmlns:wps="http://schemas.microsoft.com/office/word/2010/wordprocessingShape" mc:Ignorable="w14 w15 w16se w16cid w16 w16cex w16sdtdh wp14">
   <w:abstractNum w:abstractNumId="0" w15:restartNumberingAfterBreak="0">
     <w:nsid w:val="01FA073E"/>
     <w:multiLevelType w:val="hybridMultilevel"/>

</xml_diff>